<commit_message>
Gömülü Sistemler Final Projesi
Furkan VARLI 170215021
Muhammet Emin Aydınalp 170215020
</commit_message>
<xml_diff>
--- a/AkilliGuvenlikKamerasi/Gömülü Sistemler Final Projesi.docx
+++ b/AkilliGuvenlikKamerasi/Gömülü Sistemler Final Projesi.docx
@@ -1004,6 +1004,38 @@
     </w:p>
     <w:p>
       <w:pPr>
+        <w:pStyle w:val="ListeParagraf"/>
+        <w:numPr>
+          <w:ilvl w:val="0"/>
+          <w:numId w:val="1"/>
+        </w:numPr>
+        <w:rPr>
+          <w:b/>
+          <w:sz w:val="24"/>
+          <w:szCs w:val="24"/>
+        </w:rPr>
+      </w:pPr>
+      <w:proofErr w:type="spellStart"/>
+      <w:r>
+        <w:rPr>
+          <w:sz w:val="24"/>
+          <w:szCs w:val="24"/>
+        </w:rPr>
+        <w:t>Logitech</w:t>
+      </w:r>
+      <w:proofErr w:type="spellEnd"/>
+      <w:r>
+        <w:rPr>
+          <w:sz w:val="24"/>
+          <w:szCs w:val="24"/>
+        </w:rPr>
+        <w:t xml:space="preserve"> Web Kamerası</w:t>
+      </w:r>
+      <w:bookmarkStart w:id="0" w:name="_GoBack"/>
+      <w:bookmarkEnd w:id="0"/>
+    </w:p>
+    <w:p>
+      <w:pPr>
         <w:rPr>
           <w:b/>
           <w:sz w:val="26"/>
@@ -1442,7 +1474,16 @@
           <w:sz w:val="24"/>
           <w:szCs w:val="24"/>
         </w:rPr>
-        <w:t xml:space="preserve">. 3280 x 2464 piksellik statik görüntüler üretebilir ve ayrıca 1080p30, 720p60 ve 640x480p90 videoları destekler. Kart üst yüzeyindeki küçük prizlerden biriyle </w:t>
+        <w:t xml:space="preserve">. 3280 x 2464 piksellik statik görüntüler üretebilir ve ayrıca 1080p30, 720p60 ve 640x480p90 videoları destekler. Kart üst yüzeyindeki küçük prizlerden </w:t>
+      </w:r>
+      <w:r>
+        <w:rPr>
+          <w:rFonts w:cs="Arial"/>
+          <w:sz w:val="24"/>
+          <w:szCs w:val="24"/>
+        </w:rPr>
+        <w:lastRenderedPageBreak/>
+        <w:t xml:space="preserve">biriyle </w:t>
       </w:r>
       <w:proofErr w:type="spellStart"/>
       <w:r>
@@ -1503,7 +1544,6 @@
           <w:sz w:val="24"/>
           <w:szCs w:val="24"/>
         </w:rPr>
-        <w:lastRenderedPageBreak/>
         <w:t xml:space="preserve">Mini (9gr) </w:t>
       </w:r>
       <w:proofErr w:type="spellStart"/>
@@ -2203,6 +2243,7 @@
           <w:sz w:val="24"/>
           <w:szCs w:val="24"/>
         </w:rPr>
+        <w:lastRenderedPageBreak/>
         <w:pict>
           <v:shapetype id="_x0000_t75" coordsize="21600,21600" o:spt="75" o:preferrelative="t" path="m@4@5l@4@11@9@11@9@5xe" filled="f" stroked="f">
             <v:stroke joinstyle="miter"/>
@@ -2278,7 +2319,6 @@
           <w:sz w:val="26"/>
           <w:szCs w:val="26"/>
         </w:rPr>
-        <w:lastRenderedPageBreak/>
         <w:t>Yapım Aşamaları</w:t>
       </w:r>
     </w:p>
@@ -3355,9 +3395,1491 @@
                 <w:sz w:val="20"/>
                 <w:szCs w:val="20"/>
               </w:rPr>
+              <w:t>mesaj</w:t>
+            </w:r>
+            <w:proofErr w:type="gramEnd"/>
+            <w:r>
+              <w:rPr>
+                <w:rFonts w:ascii="Courier New" w:hAnsi="Courier New" w:cs="Courier New"/>
+                <w:sz w:val="20"/>
+                <w:szCs w:val="20"/>
+              </w:rPr>
+              <w:t xml:space="preserve"> = </w:t>
+            </w:r>
+            <w:r>
+              <w:rPr>
+                <w:rFonts w:ascii="Courier New" w:hAnsi="Courier New" w:cs="Courier New"/>
+                <w:color w:val="538135" w:themeColor="accent6" w:themeShade="BF"/>
+                <w:sz w:val="20"/>
+                <w:szCs w:val="20"/>
+              </w:rPr>
+              <w:t>"</w:t>
+            </w:r>
+            <w:proofErr w:type="spellStart"/>
+            <w:r>
+              <w:rPr>
+                <w:rFonts w:ascii="Courier New" w:hAnsi="Courier New" w:cs="Courier New"/>
+                <w:color w:val="538135" w:themeColor="accent6" w:themeShade="BF"/>
+                <w:sz w:val="20"/>
+                <w:szCs w:val="20"/>
+              </w:rPr>
+              <w:t>Kapinizda</w:t>
+            </w:r>
+            <w:proofErr w:type="spellEnd"/>
+            <w:r>
+              <w:rPr>
+                <w:rFonts w:ascii="Courier New" w:hAnsi="Courier New" w:cs="Courier New"/>
+                <w:color w:val="538135" w:themeColor="accent6" w:themeShade="BF"/>
+                <w:sz w:val="20"/>
+                <w:szCs w:val="20"/>
+              </w:rPr>
+              <w:t xml:space="preserve"> biri tespit edildi, 192.168.#ip adresiniz#:8081"</w:t>
+            </w:r>
+          </w:p>
+          <w:p>
+            <w:pPr>
+              <w:tabs>
+                <w:tab w:val="left" w:pos="3060"/>
+              </w:tabs>
+              <w:rPr>
+                <w:rFonts w:ascii="Courier New" w:hAnsi="Courier New" w:cs="Courier New"/>
+                <w:sz w:val="20"/>
+                <w:szCs w:val="20"/>
+              </w:rPr>
+            </w:pPr>
+          </w:p>
+          <w:p>
+            <w:pPr>
+              <w:tabs>
+                <w:tab w:val="left" w:pos="3060"/>
+              </w:tabs>
+              <w:rPr>
+                <w:rFonts w:ascii="Courier New" w:hAnsi="Courier New" w:cs="Courier New"/>
+                <w:color w:val="FF0000"/>
+                <w:sz w:val="20"/>
+                <w:szCs w:val="20"/>
+              </w:rPr>
+            </w:pPr>
+            <w:r>
+              <w:rPr>
+                <w:rFonts w:ascii="Courier New" w:hAnsi="Courier New" w:cs="Courier New"/>
+                <w:color w:val="FF0000"/>
+                <w:sz w:val="20"/>
+                <w:szCs w:val="20"/>
+              </w:rPr>
+              <w:t>#</w:t>
+            </w:r>
+            <w:proofErr w:type="spellStart"/>
+            <w:r>
+              <w:rPr>
+                <w:rFonts w:ascii="Courier New" w:hAnsi="Courier New" w:cs="Courier New"/>
+                <w:color w:val="FF0000"/>
+                <w:sz w:val="20"/>
+                <w:szCs w:val="20"/>
+              </w:rPr>
+              <w:t>Servo</w:t>
+            </w:r>
+            <w:proofErr w:type="spellEnd"/>
+            <w:r>
+              <w:rPr>
+                <w:rFonts w:ascii="Courier New" w:hAnsi="Courier New" w:cs="Courier New"/>
+                <w:color w:val="FF0000"/>
+                <w:sz w:val="20"/>
+                <w:szCs w:val="20"/>
+              </w:rPr>
+              <w:t xml:space="preserve"> </w:t>
+            </w:r>
+            <w:proofErr w:type="spellStart"/>
+            <w:r>
+              <w:rPr>
+                <w:rFonts w:ascii="Courier New" w:hAnsi="Courier New" w:cs="Courier New"/>
+                <w:color w:val="FF0000"/>
+                <w:sz w:val="20"/>
+                <w:szCs w:val="20"/>
+              </w:rPr>
+              <w:t>Pin</w:t>
+            </w:r>
+            <w:proofErr w:type="spellEnd"/>
+            <w:r>
+              <w:rPr>
+                <w:rFonts w:ascii="Courier New" w:hAnsi="Courier New" w:cs="Courier New"/>
+                <w:color w:val="FF0000"/>
+                <w:sz w:val="20"/>
+                <w:szCs w:val="20"/>
+              </w:rPr>
+              <w:t xml:space="preserve"> Ayarları</w:t>
+            </w:r>
+          </w:p>
+          <w:p>
+            <w:pPr>
+              <w:tabs>
+                <w:tab w:val="left" w:pos="3060"/>
+              </w:tabs>
+              <w:rPr>
+                <w:rFonts w:ascii="Courier New" w:hAnsi="Courier New" w:cs="Courier New"/>
+                <w:sz w:val="20"/>
+                <w:szCs w:val="20"/>
+              </w:rPr>
+            </w:pPr>
+            <w:proofErr w:type="spellStart"/>
+            <w:proofErr w:type="gramStart"/>
+            <w:r>
+              <w:rPr>
+                <w:rFonts w:ascii="Courier New" w:hAnsi="Courier New" w:cs="Courier New"/>
+                <w:sz w:val="20"/>
+                <w:szCs w:val="20"/>
+              </w:rPr>
+              <w:t>GPIO.setmode</w:t>
+            </w:r>
+            <w:proofErr w:type="spellEnd"/>
+            <w:proofErr w:type="gramEnd"/>
+            <w:r>
+              <w:rPr>
+                <w:rFonts w:ascii="Courier New" w:hAnsi="Courier New" w:cs="Courier New"/>
+                <w:sz w:val="20"/>
+                <w:szCs w:val="20"/>
+              </w:rPr>
+              <w:t>(GPIO.BCM)</w:t>
+            </w:r>
+          </w:p>
+          <w:p>
+            <w:pPr>
+              <w:tabs>
+                <w:tab w:val="left" w:pos="3060"/>
+              </w:tabs>
+              <w:rPr>
+                <w:rFonts w:ascii="Courier New" w:hAnsi="Courier New" w:cs="Courier New"/>
+                <w:sz w:val="20"/>
+                <w:szCs w:val="20"/>
+              </w:rPr>
+            </w:pPr>
+            <w:proofErr w:type="spellStart"/>
+            <w:proofErr w:type="gramStart"/>
+            <w:r>
+              <w:rPr>
+                <w:rFonts w:ascii="Courier New" w:hAnsi="Courier New" w:cs="Courier New"/>
+                <w:sz w:val="20"/>
+                <w:szCs w:val="20"/>
+              </w:rPr>
+              <w:t>GPIO.setup</w:t>
+            </w:r>
+            <w:proofErr w:type="spellEnd"/>
+            <w:proofErr w:type="gramEnd"/>
+            <w:r>
+              <w:rPr>
+                <w:rFonts w:ascii="Courier New" w:hAnsi="Courier New" w:cs="Courier New"/>
+                <w:sz w:val="20"/>
+                <w:szCs w:val="20"/>
+              </w:rPr>
+              <w:t>(18, GPIO.OUT)</w:t>
+            </w:r>
+          </w:p>
+          <w:p>
+            <w:pPr>
+              <w:tabs>
+                <w:tab w:val="left" w:pos="3060"/>
+              </w:tabs>
+              <w:rPr>
+                <w:rFonts w:ascii="Courier New" w:hAnsi="Courier New" w:cs="Courier New"/>
+                <w:sz w:val="20"/>
+                <w:szCs w:val="20"/>
+              </w:rPr>
+            </w:pPr>
+            <w:proofErr w:type="spellStart"/>
+            <w:r>
+              <w:rPr>
+                <w:rFonts w:ascii="Courier New" w:hAnsi="Courier New" w:cs="Courier New"/>
+                <w:sz w:val="20"/>
+                <w:szCs w:val="20"/>
+              </w:rPr>
+              <w:t>pwm</w:t>
+            </w:r>
+            <w:proofErr w:type="spellEnd"/>
+            <w:r>
+              <w:rPr>
+                <w:rFonts w:ascii="Courier New" w:hAnsi="Courier New" w:cs="Courier New"/>
+                <w:sz w:val="20"/>
+                <w:szCs w:val="20"/>
+              </w:rPr>
+              <w:t xml:space="preserve"> = </w:t>
+            </w:r>
+            <w:proofErr w:type="gramStart"/>
+            <w:r>
+              <w:rPr>
+                <w:rFonts w:ascii="Courier New" w:hAnsi="Courier New" w:cs="Courier New"/>
+                <w:sz w:val="20"/>
+                <w:szCs w:val="20"/>
+              </w:rPr>
+              <w:t>GPIO.PWM</w:t>
+            </w:r>
+            <w:proofErr w:type="gramEnd"/>
+            <w:r>
+              <w:rPr>
+                <w:rFonts w:ascii="Courier New" w:hAnsi="Courier New" w:cs="Courier New"/>
+                <w:sz w:val="20"/>
+                <w:szCs w:val="20"/>
+              </w:rPr>
+              <w:t>(18, 100)</w:t>
+            </w:r>
+          </w:p>
+          <w:p>
+            <w:pPr>
+              <w:tabs>
+                <w:tab w:val="left" w:pos="3060"/>
+              </w:tabs>
+              <w:rPr>
+                <w:rFonts w:ascii="Courier New" w:hAnsi="Courier New" w:cs="Courier New"/>
+                <w:sz w:val="20"/>
+                <w:szCs w:val="20"/>
+              </w:rPr>
+            </w:pPr>
+            <w:proofErr w:type="spellStart"/>
+            <w:proofErr w:type="gramStart"/>
+            <w:r>
+              <w:rPr>
+                <w:rFonts w:ascii="Courier New" w:hAnsi="Courier New" w:cs="Courier New"/>
+                <w:sz w:val="20"/>
+                <w:szCs w:val="20"/>
+              </w:rPr>
+              <w:t>pwm.start</w:t>
+            </w:r>
+            <w:proofErr w:type="spellEnd"/>
+            <w:proofErr w:type="gramEnd"/>
+            <w:r>
+              <w:rPr>
+                <w:rFonts w:ascii="Courier New" w:hAnsi="Courier New" w:cs="Courier New"/>
+                <w:sz w:val="20"/>
+                <w:szCs w:val="20"/>
+              </w:rPr>
+              <w:t>(5)</w:t>
+            </w:r>
+          </w:p>
+          <w:p>
+            <w:pPr>
+              <w:tabs>
+                <w:tab w:val="left" w:pos="3060"/>
+              </w:tabs>
+              <w:rPr>
+                <w:rFonts w:ascii="Courier New" w:hAnsi="Courier New" w:cs="Courier New"/>
+                <w:sz w:val="20"/>
+                <w:szCs w:val="20"/>
+              </w:rPr>
+            </w:pPr>
+            <w:proofErr w:type="spellStart"/>
+            <w:proofErr w:type="gramStart"/>
+            <w:r>
+              <w:rPr>
+                <w:rFonts w:ascii="Courier New" w:hAnsi="Courier New" w:cs="Courier New"/>
+                <w:sz w:val="20"/>
+                <w:szCs w:val="20"/>
+              </w:rPr>
+              <w:t>GPIO.setwarnings</w:t>
+            </w:r>
+            <w:proofErr w:type="spellEnd"/>
+            <w:proofErr w:type="gramEnd"/>
+            <w:r>
+              <w:rPr>
+                <w:rFonts w:ascii="Courier New" w:hAnsi="Courier New" w:cs="Courier New"/>
+                <w:sz w:val="20"/>
+                <w:szCs w:val="20"/>
+              </w:rPr>
+              <w:t>(</w:t>
+            </w:r>
+            <w:proofErr w:type="spellStart"/>
+            <w:r>
+              <w:rPr>
+                <w:rFonts w:ascii="Courier New" w:hAnsi="Courier New" w:cs="Courier New"/>
+                <w:sz w:val="20"/>
+                <w:szCs w:val="20"/>
+              </w:rPr>
+              <w:t>False</w:t>
+            </w:r>
+            <w:proofErr w:type="spellEnd"/>
+            <w:r>
+              <w:rPr>
+                <w:rFonts w:ascii="Courier New" w:hAnsi="Courier New" w:cs="Courier New"/>
+                <w:sz w:val="20"/>
+                <w:szCs w:val="20"/>
+              </w:rPr>
+              <w:t>)</w:t>
+            </w:r>
+          </w:p>
+          <w:p>
+            <w:pPr>
+              <w:tabs>
+                <w:tab w:val="left" w:pos="3060"/>
+              </w:tabs>
+              <w:rPr>
+                <w:rFonts w:ascii="Courier New" w:hAnsi="Courier New" w:cs="Courier New"/>
+                <w:sz w:val="20"/>
+                <w:szCs w:val="20"/>
+              </w:rPr>
+            </w:pPr>
+          </w:p>
+          <w:p>
+            <w:pPr>
+              <w:tabs>
+                <w:tab w:val="left" w:pos="3060"/>
+              </w:tabs>
+              <w:rPr>
+                <w:rFonts w:ascii="Courier New" w:hAnsi="Courier New" w:cs="Courier New"/>
+                <w:color w:val="FF0000"/>
+                <w:sz w:val="20"/>
+                <w:szCs w:val="20"/>
+              </w:rPr>
+            </w:pPr>
+            <w:r>
+              <w:rPr>
+                <w:rFonts w:ascii="Courier New" w:hAnsi="Courier New" w:cs="Courier New"/>
+                <w:color w:val="FF0000"/>
+                <w:sz w:val="20"/>
+                <w:szCs w:val="20"/>
+              </w:rPr>
+              <w:t>###</w:t>
+            </w:r>
+          </w:p>
+          <w:p>
+            <w:pPr>
+              <w:tabs>
+                <w:tab w:val="left" w:pos="3060"/>
+              </w:tabs>
+              <w:rPr>
+                <w:rFonts w:ascii="Courier New" w:hAnsi="Courier New" w:cs="Courier New"/>
+                <w:sz w:val="20"/>
+                <w:szCs w:val="20"/>
+              </w:rPr>
+            </w:pPr>
+            <w:proofErr w:type="gramStart"/>
+            <w:r>
+              <w:rPr>
+                <w:rFonts w:ascii="Courier New" w:hAnsi="Courier New" w:cs="Courier New"/>
+                <w:sz w:val="20"/>
+                <w:szCs w:val="20"/>
+              </w:rPr>
+              <w:t>x</w:t>
+            </w:r>
+            <w:proofErr w:type="gramEnd"/>
+            <w:r>
+              <w:rPr>
+                <w:rFonts w:ascii="Courier New" w:hAnsi="Courier New" w:cs="Courier New"/>
+                <w:sz w:val="20"/>
+                <w:szCs w:val="20"/>
+              </w:rPr>
+              <w:t>=0</w:t>
+            </w:r>
+          </w:p>
+          <w:p>
+            <w:pPr>
+              <w:tabs>
+                <w:tab w:val="left" w:pos="3060"/>
+              </w:tabs>
+              <w:rPr>
+                <w:rFonts w:ascii="Courier New" w:hAnsi="Courier New" w:cs="Courier New"/>
+                <w:sz w:val="20"/>
+                <w:szCs w:val="20"/>
+              </w:rPr>
+            </w:pPr>
+            <w:proofErr w:type="gramStart"/>
+            <w:r>
+              <w:rPr>
+                <w:rFonts w:ascii="Courier New" w:hAnsi="Courier New" w:cs="Courier New"/>
+                <w:sz w:val="20"/>
+                <w:szCs w:val="20"/>
+              </w:rPr>
+              <w:t>y</w:t>
+            </w:r>
+            <w:proofErr w:type="gramEnd"/>
+            <w:r>
+              <w:rPr>
+                <w:rFonts w:ascii="Courier New" w:hAnsi="Courier New" w:cs="Courier New"/>
+                <w:sz w:val="20"/>
+                <w:szCs w:val="20"/>
+              </w:rPr>
+              <w:t>=0</w:t>
+            </w:r>
+          </w:p>
+          <w:p>
+            <w:pPr>
+              <w:tabs>
+                <w:tab w:val="left" w:pos="3060"/>
+              </w:tabs>
+              <w:rPr>
+                <w:rFonts w:ascii="Courier New" w:hAnsi="Courier New" w:cs="Courier New"/>
+                <w:sz w:val="20"/>
+                <w:szCs w:val="20"/>
+              </w:rPr>
+            </w:pPr>
+            <w:proofErr w:type="gramStart"/>
+            <w:r>
+              <w:rPr>
+                <w:rFonts w:ascii="Courier New" w:hAnsi="Courier New" w:cs="Courier New"/>
+                <w:sz w:val="20"/>
+                <w:szCs w:val="20"/>
+              </w:rPr>
+              <w:t>k</w:t>
+            </w:r>
+            <w:proofErr w:type="gramEnd"/>
+            <w:r>
+              <w:rPr>
+                <w:rFonts w:ascii="Courier New" w:hAnsi="Courier New" w:cs="Courier New"/>
+                <w:sz w:val="20"/>
+                <w:szCs w:val="20"/>
+              </w:rPr>
+              <w:t>=0</w:t>
+            </w:r>
+          </w:p>
+          <w:p>
+            <w:pPr>
+              <w:tabs>
+                <w:tab w:val="left" w:pos="3060"/>
+              </w:tabs>
+              <w:rPr>
+                <w:rFonts w:ascii="Courier New" w:hAnsi="Courier New" w:cs="Courier New"/>
+                <w:color w:val="FF0000"/>
+                <w:sz w:val="20"/>
+                <w:szCs w:val="20"/>
+              </w:rPr>
+            </w:pPr>
+            <w:r>
+              <w:rPr>
+                <w:rFonts w:ascii="Courier New" w:hAnsi="Courier New" w:cs="Courier New"/>
+                <w:color w:val="FF0000"/>
+                <w:sz w:val="20"/>
+                <w:szCs w:val="20"/>
+              </w:rPr>
+              <w:t>###</w:t>
+            </w:r>
+          </w:p>
+          <w:p>
+            <w:pPr>
+              <w:tabs>
+                <w:tab w:val="left" w:pos="3060"/>
+              </w:tabs>
+              <w:rPr>
+                <w:rFonts w:ascii="Courier New" w:hAnsi="Courier New" w:cs="Courier New"/>
+                <w:color w:val="FF0000"/>
+                <w:sz w:val="20"/>
+                <w:szCs w:val="20"/>
+              </w:rPr>
+            </w:pPr>
+          </w:p>
+          <w:p>
+            <w:pPr>
+              <w:tabs>
+                <w:tab w:val="left" w:pos="3060"/>
+              </w:tabs>
+              <w:rPr>
+                <w:rFonts w:ascii="Courier New" w:hAnsi="Courier New" w:cs="Courier New"/>
+                <w:color w:val="FF0000"/>
+                <w:sz w:val="20"/>
+                <w:szCs w:val="20"/>
+              </w:rPr>
+            </w:pPr>
+            <w:r>
+              <w:rPr>
+                <w:rFonts w:ascii="Courier New" w:hAnsi="Courier New" w:cs="Courier New"/>
+                <w:color w:val="FF0000"/>
+                <w:sz w:val="20"/>
+                <w:szCs w:val="20"/>
+              </w:rPr>
+              <w:t xml:space="preserve">#Açılıştaki ilk </w:t>
+            </w:r>
+            <w:proofErr w:type="spellStart"/>
+            <w:r>
+              <w:rPr>
+                <w:rFonts w:ascii="Courier New" w:hAnsi="Courier New" w:cs="Courier New"/>
+                <w:color w:val="FF0000"/>
+                <w:sz w:val="20"/>
+                <w:szCs w:val="20"/>
+              </w:rPr>
+              <w:t>servo</w:t>
+            </w:r>
+            <w:proofErr w:type="spellEnd"/>
+            <w:r>
+              <w:rPr>
+                <w:rFonts w:ascii="Courier New" w:hAnsi="Courier New" w:cs="Courier New"/>
+                <w:color w:val="FF0000"/>
+                <w:sz w:val="20"/>
+                <w:szCs w:val="20"/>
+              </w:rPr>
+              <w:t xml:space="preserve"> konumu</w:t>
+            </w:r>
+          </w:p>
+          <w:p>
+            <w:pPr>
+              <w:tabs>
+                <w:tab w:val="left" w:pos="3060"/>
+              </w:tabs>
+              <w:rPr>
+                <w:rFonts w:ascii="Courier New" w:hAnsi="Courier New" w:cs="Courier New"/>
+                <w:sz w:val="20"/>
+                <w:szCs w:val="20"/>
+              </w:rPr>
+            </w:pPr>
+            <w:proofErr w:type="spellStart"/>
+            <w:r>
+              <w:rPr>
+                <w:rFonts w:ascii="Courier New" w:hAnsi="Courier New" w:cs="Courier New"/>
+                <w:sz w:val="20"/>
+                <w:szCs w:val="20"/>
+              </w:rPr>
+              <w:t>angle</w:t>
+            </w:r>
+            <w:proofErr w:type="spellEnd"/>
+            <w:r>
+              <w:rPr>
+                <w:rFonts w:ascii="Courier New" w:hAnsi="Courier New" w:cs="Courier New"/>
+                <w:sz w:val="20"/>
+                <w:szCs w:val="20"/>
+              </w:rPr>
+              <w:t>=110</w:t>
+            </w:r>
+          </w:p>
+          <w:p>
+            <w:pPr>
+              <w:tabs>
+                <w:tab w:val="left" w:pos="3060"/>
+              </w:tabs>
+              <w:rPr>
+                <w:rFonts w:ascii="Courier New" w:hAnsi="Courier New" w:cs="Courier New"/>
+                <w:sz w:val="20"/>
+                <w:szCs w:val="20"/>
+              </w:rPr>
+            </w:pPr>
+            <w:proofErr w:type="spellStart"/>
+            <w:r>
+              <w:rPr>
+                <w:rFonts w:ascii="Courier New" w:hAnsi="Courier New" w:cs="Courier New"/>
+                <w:sz w:val="20"/>
+                <w:szCs w:val="20"/>
+              </w:rPr>
+              <w:t>duty</w:t>
+            </w:r>
+            <w:proofErr w:type="spellEnd"/>
+            <w:r>
+              <w:rPr>
+                <w:rFonts w:ascii="Courier New" w:hAnsi="Courier New" w:cs="Courier New"/>
+                <w:sz w:val="20"/>
+                <w:szCs w:val="20"/>
+              </w:rPr>
+              <w:t>=</w:t>
+            </w:r>
+            <w:proofErr w:type="spellStart"/>
+            <w:r>
+              <w:rPr>
+                <w:rFonts w:ascii="Courier New" w:hAnsi="Courier New" w:cs="Courier New"/>
+                <w:sz w:val="20"/>
+                <w:szCs w:val="20"/>
+              </w:rPr>
+              <w:t>float</w:t>
+            </w:r>
+            <w:proofErr w:type="spellEnd"/>
+            <w:r>
+              <w:rPr>
+                <w:rFonts w:ascii="Courier New" w:hAnsi="Courier New" w:cs="Courier New"/>
+                <w:sz w:val="20"/>
+                <w:szCs w:val="20"/>
+              </w:rPr>
+              <w:t>(</w:t>
+            </w:r>
+            <w:proofErr w:type="spellStart"/>
+            <w:r>
+              <w:rPr>
+                <w:rFonts w:ascii="Courier New" w:hAnsi="Courier New" w:cs="Courier New"/>
+                <w:sz w:val="20"/>
+                <w:szCs w:val="20"/>
+              </w:rPr>
+              <w:t>angle</w:t>
+            </w:r>
+            <w:proofErr w:type="spellEnd"/>
+            <w:r>
+              <w:rPr>
+                <w:rFonts w:ascii="Courier New" w:hAnsi="Courier New" w:cs="Courier New"/>
+                <w:sz w:val="20"/>
+                <w:szCs w:val="20"/>
+              </w:rPr>
+              <w:t>)/10.0 + 2.5</w:t>
+            </w:r>
+          </w:p>
+          <w:p>
+            <w:pPr>
+              <w:tabs>
+                <w:tab w:val="left" w:pos="3060"/>
+              </w:tabs>
+              <w:rPr>
+                <w:rFonts w:ascii="Courier New" w:hAnsi="Courier New" w:cs="Courier New"/>
+                <w:sz w:val="20"/>
+                <w:szCs w:val="20"/>
+              </w:rPr>
+            </w:pPr>
+            <w:proofErr w:type="spellStart"/>
+            <w:proofErr w:type="gramStart"/>
+            <w:r>
+              <w:rPr>
+                <w:rFonts w:ascii="Courier New" w:hAnsi="Courier New" w:cs="Courier New"/>
+                <w:sz w:val="20"/>
+                <w:szCs w:val="20"/>
+              </w:rPr>
+              <w:t>pwm.ChangeDutyCycle</w:t>
+            </w:r>
+            <w:proofErr w:type="spellEnd"/>
+            <w:proofErr w:type="gramEnd"/>
+            <w:r>
+              <w:rPr>
+                <w:rFonts w:ascii="Courier New" w:hAnsi="Courier New" w:cs="Courier New"/>
+                <w:sz w:val="20"/>
+                <w:szCs w:val="20"/>
+              </w:rPr>
+              <w:t>(</w:t>
+            </w:r>
+            <w:proofErr w:type="spellStart"/>
+            <w:r>
+              <w:rPr>
+                <w:rFonts w:ascii="Courier New" w:hAnsi="Courier New" w:cs="Courier New"/>
+                <w:sz w:val="20"/>
+                <w:szCs w:val="20"/>
+              </w:rPr>
+              <w:t>duty</w:t>
+            </w:r>
+            <w:proofErr w:type="spellEnd"/>
+            <w:r>
+              <w:rPr>
+                <w:rFonts w:ascii="Courier New" w:hAnsi="Courier New" w:cs="Courier New"/>
+                <w:sz w:val="20"/>
+                <w:szCs w:val="20"/>
+              </w:rPr>
+              <w:t>)</w:t>
+            </w:r>
+          </w:p>
+          <w:p>
+            <w:pPr>
+              <w:tabs>
+                <w:tab w:val="left" w:pos="3060"/>
+              </w:tabs>
+              <w:rPr>
+                <w:rFonts w:ascii="Courier New" w:hAnsi="Courier New" w:cs="Courier New"/>
+                <w:sz w:val="20"/>
+                <w:szCs w:val="20"/>
+              </w:rPr>
+            </w:pPr>
+          </w:p>
+          <w:p>
+            <w:pPr>
+              <w:tabs>
+                <w:tab w:val="left" w:pos="3060"/>
+              </w:tabs>
+              <w:rPr>
+                <w:rFonts w:ascii="Courier New" w:hAnsi="Courier New" w:cs="Courier New"/>
+                <w:color w:val="FF0000"/>
+                <w:sz w:val="20"/>
+                <w:szCs w:val="20"/>
+              </w:rPr>
+            </w:pPr>
+            <w:r>
+              <w:rPr>
+                <w:rFonts w:ascii="Courier New" w:hAnsi="Courier New" w:cs="Courier New"/>
+                <w:color w:val="FF0000"/>
+                <w:sz w:val="20"/>
+                <w:szCs w:val="20"/>
+              </w:rPr>
+              <w:t xml:space="preserve">## </w:t>
+            </w:r>
+            <w:proofErr w:type="spellStart"/>
+            <w:r>
+              <w:rPr>
+                <w:rFonts w:ascii="Courier New" w:hAnsi="Courier New" w:cs="Courier New"/>
+                <w:color w:val="FF0000"/>
+                <w:sz w:val="20"/>
+                <w:szCs w:val="20"/>
+              </w:rPr>
+              <w:t>PiCamera</w:t>
+            </w:r>
+            <w:proofErr w:type="spellEnd"/>
+            <w:r>
+              <w:rPr>
+                <w:rFonts w:ascii="Courier New" w:hAnsi="Courier New" w:cs="Courier New"/>
+                <w:color w:val="FF0000"/>
+                <w:sz w:val="20"/>
+                <w:szCs w:val="20"/>
+              </w:rPr>
+              <w:t xml:space="preserve"> ayarları</w:t>
+            </w:r>
+          </w:p>
+          <w:p>
+            <w:pPr>
+              <w:tabs>
+                <w:tab w:val="left" w:pos="3060"/>
+              </w:tabs>
+              <w:rPr>
+                <w:rFonts w:ascii="Courier New" w:hAnsi="Courier New" w:cs="Courier New"/>
+                <w:sz w:val="20"/>
+                <w:szCs w:val="20"/>
+              </w:rPr>
+            </w:pPr>
+            <w:proofErr w:type="spellStart"/>
+            <w:r>
+              <w:rPr>
+                <w:rFonts w:ascii="Courier New" w:hAnsi="Courier New" w:cs="Courier New"/>
+                <w:sz w:val="20"/>
+                <w:szCs w:val="20"/>
+              </w:rPr>
+              <w:t>camera</w:t>
+            </w:r>
+            <w:proofErr w:type="spellEnd"/>
+            <w:r>
+              <w:rPr>
+                <w:rFonts w:ascii="Courier New" w:hAnsi="Courier New" w:cs="Courier New"/>
+                <w:sz w:val="20"/>
+                <w:szCs w:val="20"/>
+              </w:rPr>
+              <w:t xml:space="preserve"> = </w:t>
+            </w:r>
+            <w:proofErr w:type="spellStart"/>
+            <w:r>
+              <w:rPr>
+                <w:rFonts w:ascii="Courier New" w:hAnsi="Courier New" w:cs="Courier New"/>
+                <w:sz w:val="20"/>
+                <w:szCs w:val="20"/>
+              </w:rPr>
+              <w:t>PiCamera</w:t>
+            </w:r>
+            <w:proofErr w:type="spellEnd"/>
+            <w:r>
+              <w:rPr>
+                <w:rFonts w:ascii="Courier New" w:hAnsi="Courier New" w:cs="Courier New"/>
+                <w:sz w:val="20"/>
+                <w:szCs w:val="20"/>
+              </w:rPr>
+              <w:t>()</w:t>
+            </w:r>
+          </w:p>
+          <w:p>
+            <w:pPr>
+              <w:tabs>
+                <w:tab w:val="left" w:pos="3060"/>
+              </w:tabs>
+              <w:rPr>
+                <w:rFonts w:ascii="Courier New" w:hAnsi="Courier New" w:cs="Courier New"/>
+                <w:sz w:val="20"/>
+                <w:szCs w:val="20"/>
+              </w:rPr>
+            </w:pPr>
+            <w:proofErr w:type="spellStart"/>
+            <w:proofErr w:type="gramStart"/>
+            <w:r>
+              <w:rPr>
+                <w:rFonts w:ascii="Courier New" w:hAnsi="Courier New" w:cs="Courier New"/>
+                <w:sz w:val="20"/>
+                <w:szCs w:val="20"/>
+              </w:rPr>
+              <w:t>camera.resolution</w:t>
+            </w:r>
+            <w:proofErr w:type="spellEnd"/>
+            <w:proofErr w:type="gramEnd"/>
+            <w:r>
+              <w:rPr>
+                <w:rFonts w:ascii="Courier New" w:hAnsi="Courier New" w:cs="Courier New"/>
+                <w:sz w:val="20"/>
+                <w:szCs w:val="20"/>
+              </w:rPr>
+              <w:t xml:space="preserve"> = (640, 480)</w:t>
+            </w:r>
+          </w:p>
+          <w:p>
+            <w:pPr>
+              <w:tabs>
+                <w:tab w:val="left" w:pos="3060"/>
+              </w:tabs>
+              <w:rPr>
+                <w:rFonts w:ascii="Courier New" w:hAnsi="Courier New" w:cs="Courier New"/>
+                <w:sz w:val="20"/>
+                <w:szCs w:val="20"/>
+              </w:rPr>
+            </w:pPr>
+            <w:proofErr w:type="spellStart"/>
+            <w:proofErr w:type="gramStart"/>
+            <w:r>
+              <w:rPr>
+                <w:rFonts w:ascii="Courier New" w:hAnsi="Courier New" w:cs="Courier New"/>
+                <w:sz w:val="20"/>
+                <w:szCs w:val="20"/>
+              </w:rPr>
+              <w:t>camera.framerate</w:t>
+            </w:r>
+            <w:proofErr w:type="spellEnd"/>
+            <w:proofErr w:type="gramEnd"/>
+            <w:r>
+              <w:rPr>
+                <w:rFonts w:ascii="Courier New" w:hAnsi="Courier New" w:cs="Courier New"/>
+                <w:sz w:val="20"/>
+                <w:szCs w:val="20"/>
+              </w:rPr>
+              <w:t xml:space="preserve"> = 32</w:t>
+            </w:r>
+          </w:p>
+          <w:p>
+            <w:pPr>
+              <w:tabs>
+                <w:tab w:val="left" w:pos="3060"/>
+              </w:tabs>
+              <w:rPr>
+                <w:rFonts w:ascii="Courier New" w:hAnsi="Courier New" w:cs="Courier New"/>
+                <w:sz w:val="20"/>
+                <w:szCs w:val="20"/>
+              </w:rPr>
+            </w:pPr>
+            <w:proofErr w:type="spellStart"/>
+            <w:r>
+              <w:rPr>
+                <w:rFonts w:ascii="Courier New" w:hAnsi="Courier New" w:cs="Courier New"/>
+                <w:sz w:val="20"/>
+                <w:szCs w:val="20"/>
+              </w:rPr>
+              <w:t>rawCapture</w:t>
+            </w:r>
+            <w:proofErr w:type="spellEnd"/>
+            <w:r>
+              <w:rPr>
+                <w:rFonts w:ascii="Courier New" w:hAnsi="Courier New" w:cs="Courier New"/>
+                <w:sz w:val="20"/>
+                <w:szCs w:val="20"/>
+              </w:rPr>
+              <w:t xml:space="preserve"> = </w:t>
+            </w:r>
+            <w:proofErr w:type="spellStart"/>
+            <w:r>
+              <w:rPr>
+                <w:rFonts w:ascii="Courier New" w:hAnsi="Courier New" w:cs="Courier New"/>
+                <w:sz w:val="20"/>
+                <w:szCs w:val="20"/>
+              </w:rPr>
+              <w:t>PiRGBArray</w:t>
+            </w:r>
+            <w:proofErr w:type="spellEnd"/>
+            <w:r>
+              <w:rPr>
+                <w:rFonts w:ascii="Courier New" w:hAnsi="Courier New" w:cs="Courier New"/>
+                <w:sz w:val="20"/>
+                <w:szCs w:val="20"/>
+              </w:rPr>
+              <w:t>(</w:t>
+            </w:r>
+            <w:proofErr w:type="spellStart"/>
+            <w:r>
+              <w:rPr>
+                <w:rFonts w:ascii="Courier New" w:hAnsi="Courier New" w:cs="Courier New"/>
+                <w:sz w:val="20"/>
+                <w:szCs w:val="20"/>
+              </w:rPr>
+              <w:t>camera</w:t>
+            </w:r>
+            <w:proofErr w:type="spellEnd"/>
+            <w:r>
+              <w:rPr>
+                <w:rFonts w:ascii="Courier New" w:hAnsi="Courier New" w:cs="Courier New"/>
+                <w:sz w:val="20"/>
+                <w:szCs w:val="20"/>
+              </w:rPr>
+              <w:t>, size=(640, 480))</w:t>
+            </w:r>
+          </w:p>
+          <w:p>
+            <w:pPr>
+              <w:tabs>
+                <w:tab w:val="left" w:pos="3060"/>
+              </w:tabs>
+              <w:rPr>
+                <w:rFonts w:ascii="Courier New" w:hAnsi="Courier New" w:cs="Courier New"/>
+                <w:sz w:val="20"/>
+                <w:szCs w:val="20"/>
+              </w:rPr>
+            </w:pPr>
+            <w:proofErr w:type="spellStart"/>
+            <w:proofErr w:type="gramStart"/>
+            <w:r>
+              <w:rPr>
+                <w:rFonts w:ascii="Courier New" w:hAnsi="Courier New" w:cs="Courier New"/>
+                <w:sz w:val="20"/>
+                <w:szCs w:val="20"/>
+              </w:rPr>
+              <w:t>time.sleep</w:t>
+            </w:r>
+            <w:proofErr w:type="spellEnd"/>
+            <w:proofErr w:type="gramEnd"/>
+            <w:r>
+              <w:rPr>
+                <w:rFonts w:ascii="Courier New" w:hAnsi="Courier New" w:cs="Courier New"/>
+                <w:sz w:val="20"/>
+                <w:szCs w:val="20"/>
+              </w:rPr>
+              <w:t>(0.1)</w:t>
+            </w:r>
+          </w:p>
+          <w:p>
+            <w:pPr>
+              <w:tabs>
+                <w:tab w:val="left" w:pos="3060"/>
+              </w:tabs>
+              <w:rPr>
+                <w:rFonts w:ascii="Courier New" w:hAnsi="Courier New" w:cs="Courier New"/>
+                <w:sz w:val="20"/>
+                <w:szCs w:val="20"/>
+              </w:rPr>
+            </w:pPr>
+          </w:p>
+          <w:p>
+            <w:pPr>
+              <w:tabs>
+                <w:tab w:val="left" w:pos="3060"/>
+              </w:tabs>
+              <w:rPr>
+                <w:rFonts w:ascii="Courier New" w:hAnsi="Courier New" w:cs="Courier New"/>
+                <w:color w:val="FF0000"/>
+                <w:sz w:val="20"/>
+                <w:szCs w:val="20"/>
+              </w:rPr>
+            </w:pPr>
+            <w:r>
+              <w:rPr>
+                <w:rFonts w:ascii="Courier New" w:hAnsi="Courier New" w:cs="Courier New"/>
+                <w:color w:val="FF0000"/>
+                <w:sz w:val="20"/>
+                <w:szCs w:val="20"/>
+              </w:rPr>
+              <w:t>#</w:t>
+            </w:r>
+            <w:proofErr w:type="spellStart"/>
+            <w:r>
+              <w:rPr>
+                <w:rFonts w:ascii="Courier New" w:hAnsi="Courier New" w:cs="Courier New"/>
+                <w:color w:val="FF0000"/>
+                <w:sz w:val="20"/>
+                <w:szCs w:val="20"/>
+              </w:rPr>
+              <w:t>OpenCV</w:t>
+            </w:r>
+            <w:proofErr w:type="spellEnd"/>
+            <w:r>
+              <w:rPr>
+                <w:rFonts w:ascii="Courier New" w:hAnsi="Courier New" w:cs="Courier New"/>
+                <w:color w:val="FF0000"/>
+                <w:sz w:val="20"/>
+                <w:szCs w:val="20"/>
+              </w:rPr>
+              <w:t xml:space="preserve"> </w:t>
+            </w:r>
+            <w:proofErr w:type="spellStart"/>
+            <w:r>
+              <w:rPr>
+                <w:rFonts w:ascii="Courier New" w:hAnsi="Courier New" w:cs="Courier New"/>
+                <w:color w:val="FF0000"/>
+                <w:sz w:val="20"/>
+                <w:szCs w:val="20"/>
+              </w:rPr>
+              <w:t>face</w:t>
+            </w:r>
+            <w:proofErr w:type="spellEnd"/>
+            <w:r>
+              <w:rPr>
+                <w:rFonts w:ascii="Courier New" w:hAnsi="Courier New" w:cs="Courier New"/>
+                <w:color w:val="FF0000"/>
+                <w:sz w:val="20"/>
+                <w:szCs w:val="20"/>
+              </w:rPr>
+              <w:t xml:space="preserve"> </w:t>
+            </w:r>
+            <w:proofErr w:type="spellStart"/>
+            <w:r>
+              <w:rPr>
+                <w:rFonts w:ascii="Courier New" w:hAnsi="Courier New" w:cs="Courier New"/>
+                <w:color w:val="FF0000"/>
+                <w:sz w:val="20"/>
+                <w:szCs w:val="20"/>
+              </w:rPr>
+              <w:t>xml</w:t>
+            </w:r>
+            <w:proofErr w:type="spellEnd"/>
+            <w:r>
+              <w:rPr>
+                <w:rFonts w:ascii="Courier New" w:hAnsi="Courier New" w:cs="Courier New"/>
+                <w:color w:val="FF0000"/>
+                <w:sz w:val="20"/>
+                <w:szCs w:val="20"/>
+              </w:rPr>
+              <w:t xml:space="preserve"> dosyası</w:t>
+            </w:r>
+          </w:p>
+          <w:p>
+            <w:pPr>
+              <w:tabs>
+                <w:tab w:val="left" w:pos="3060"/>
+              </w:tabs>
+              <w:rPr>
+                <w:rFonts w:ascii="Courier New" w:hAnsi="Courier New" w:cs="Courier New"/>
+                <w:sz w:val="20"/>
+                <w:szCs w:val="20"/>
+              </w:rPr>
+            </w:pPr>
+            <w:proofErr w:type="spellStart"/>
+            <w:r>
+              <w:rPr>
+                <w:rFonts w:ascii="Courier New" w:hAnsi="Courier New" w:cs="Courier New"/>
+                <w:sz w:val="20"/>
+                <w:szCs w:val="20"/>
+              </w:rPr>
+              <w:t>face_cascade</w:t>
+            </w:r>
+            <w:proofErr w:type="spellEnd"/>
+            <w:r>
+              <w:rPr>
+                <w:rFonts w:ascii="Courier New" w:hAnsi="Courier New" w:cs="Courier New"/>
+                <w:sz w:val="20"/>
+                <w:szCs w:val="20"/>
+              </w:rPr>
+              <w:t xml:space="preserve"> = cv2.CascadeClassifier(</w:t>
+            </w:r>
+            <w:r>
+              <w:rPr>
+                <w:rFonts w:ascii="Courier New" w:hAnsi="Courier New" w:cs="Courier New"/>
+                <w:color w:val="538135" w:themeColor="accent6" w:themeShade="BF"/>
+                <w:sz w:val="20"/>
+                <w:szCs w:val="20"/>
+              </w:rPr>
+              <w:t>'/home/pi/opencv-3.4.0/data/haarcascades/haarcascade_frontalface_</w:t>
+            </w:r>
+            <w:proofErr w:type="gramStart"/>
+            <w:r>
+              <w:rPr>
+                <w:rFonts w:ascii="Courier New" w:hAnsi="Courier New" w:cs="Courier New"/>
+                <w:color w:val="538135" w:themeColor="accent6" w:themeShade="BF"/>
+                <w:sz w:val="20"/>
+                <w:szCs w:val="20"/>
+              </w:rPr>
+              <w:t>alt.xml</w:t>
+            </w:r>
+            <w:proofErr w:type="gramEnd"/>
+            <w:r>
+              <w:rPr>
+                <w:rFonts w:ascii="Courier New" w:hAnsi="Courier New" w:cs="Courier New"/>
+                <w:color w:val="538135" w:themeColor="accent6" w:themeShade="BF"/>
+                <w:sz w:val="20"/>
+                <w:szCs w:val="20"/>
+              </w:rPr>
+              <w:t>'</w:t>
+            </w:r>
+            <w:r>
+              <w:rPr>
+                <w:rFonts w:ascii="Courier New" w:hAnsi="Courier New" w:cs="Courier New"/>
+                <w:sz w:val="20"/>
+                <w:szCs w:val="20"/>
+              </w:rPr>
+              <w:t>)</w:t>
+            </w:r>
+          </w:p>
+          <w:p>
+            <w:pPr>
+              <w:tabs>
+                <w:tab w:val="left" w:pos="3060"/>
+              </w:tabs>
+              <w:rPr>
+                <w:rFonts w:ascii="Courier New" w:hAnsi="Courier New" w:cs="Courier New"/>
+                <w:sz w:val="20"/>
+                <w:szCs w:val="20"/>
+              </w:rPr>
+            </w:pPr>
+          </w:p>
+          <w:p>
+            <w:pPr>
+              <w:tabs>
+                <w:tab w:val="left" w:pos="3060"/>
+              </w:tabs>
+              <w:rPr>
+                <w:rFonts w:ascii="Courier New" w:hAnsi="Courier New" w:cs="Courier New"/>
+                <w:color w:val="FF0000"/>
+                <w:sz w:val="20"/>
+                <w:szCs w:val="20"/>
+              </w:rPr>
+            </w:pPr>
+            <w:r>
+              <w:rPr>
+                <w:rFonts w:ascii="Courier New" w:hAnsi="Courier New" w:cs="Courier New"/>
+                <w:color w:val="FF0000"/>
+                <w:sz w:val="20"/>
+                <w:szCs w:val="20"/>
+              </w:rPr>
+              <w:t xml:space="preserve">#Yüz tespit algoritması        </w:t>
+            </w:r>
+          </w:p>
+          <w:p>
+            <w:pPr>
+              <w:tabs>
+                <w:tab w:val="left" w:pos="3060"/>
+              </w:tabs>
+              <w:rPr>
+                <w:rFonts w:ascii="Courier New" w:hAnsi="Courier New" w:cs="Courier New"/>
+                <w:sz w:val="20"/>
+                <w:szCs w:val="20"/>
+              </w:rPr>
+            </w:pPr>
+            <w:proofErr w:type="spellStart"/>
+            <w:r>
+              <w:rPr>
+                <w:rFonts w:ascii="Courier New" w:hAnsi="Courier New" w:cs="Courier New"/>
+                <w:color w:val="FFC000" w:themeColor="accent4"/>
+                <w:sz w:val="20"/>
+                <w:szCs w:val="20"/>
+              </w:rPr>
+              <w:t>for</w:t>
+            </w:r>
+            <w:proofErr w:type="spellEnd"/>
+            <w:r>
+              <w:rPr>
+                <w:rFonts w:ascii="Courier New" w:hAnsi="Courier New" w:cs="Courier New"/>
+                <w:sz w:val="20"/>
+                <w:szCs w:val="20"/>
+              </w:rPr>
+              <w:t xml:space="preserve"> </w:t>
+            </w:r>
+            <w:proofErr w:type="spellStart"/>
+            <w:r>
+              <w:rPr>
+                <w:rFonts w:ascii="Courier New" w:hAnsi="Courier New" w:cs="Courier New"/>
+                <w:sz w:val="20"/>
+                <w:szCs w:val="20"/>
+              </w:rPr>
+              <w:t>frame</w:t>
+            </w:r>
+            <w:proofErr w:type="spellEnd"/>
+            <w:r>
+              <w:rPr>
+                <w:rFonts w:ascii="Courier New" w:hAnsi="Courier New" w:cs="Courier New"/>
+                <w:sz w:val="20"/>
+                <w:szCs w:val="20"/>
+              </w:rPr>
+              <w:t xml:space="preserve"> </w:t>
+            </w:r>
+            <w:r>
+              <w:rPr>
+                <w:rFonts w:ascii="Courier New" w:hAnsi="Courier New" w:cs="Courier New"/>
+                <w:color w:val="FFC000" w:themeColor="accent4"/>
+                <w:sz w:val="20"/>
+                <w:szCs w:val="20"/>
+              </w:rPr>
+              <w:t>in</w:t>
+            </w:r>
+            <w:r>
+              <w:rPr>
+                <w:rFonts w:ascii="Courier New" w:hAnsi="Courier New" w:cs="Courier New"/>
+                <w:sz w:val="20"/>
+                <w:szCs w:val="20"/>
+              </w:rPr>
+              <w:t xml:space="preserve"> </w:t>
+            </w:r>
+            <w:proofErr w:type="spellStart"/>
+            <w:proofErr w:type="gramStart"/>
+            <w:r>
+              <w:rPr>
+                <w:rFonts w:ascii="Courier New" w:hAnsi="Courier New" w:cs="Courier New"/>
+                <w:color w:val="000000" w:themeColor="text1"/>
+                <w:sz w:val="20"/>
+                <w:szCs w:val="20"/>
+              </w:rPr>
+              <w:t>camera.capture</w:t>
+            </w:r>
+            <w:proofErr w:type="gramEnd"/>
+            <w:r>
+              <w:rPr>
+                <w:rFonts w:ascii="Courier New" w:hAnsi="Courier New" w:cs="Courier New"/>
+                <w:sz w:val="20"/>
+                <w:szCs w:val="20"/>
+              </w:rPr>
+              <w:t>_continuous</w:t>
+            </w:r>
+            <w:proofErr w:type="spellEnd"/>
+            <w:r>
+              <w:rPr>
+                <w:rFonts w:ascii="Courier New" w:hAnsi="Courier New" w:cs="Courier New"/>
+                <w:sz w:val="20"/>
+                <w:szCs w:val="20"/>
+              </w:rPr>
+              <w:t>(</w:t>
+            </w:r>
+            <w:proofErr w:type="spellStart"/>
+            <w:r>
+              <w:rPr>
+                <w:rFonts w:ascii="Courier New" w:hAnsi="Courier New" w:cs="Courier New"/>
+                <w:sz w:val="20"/>
+                <w:szCs w:val="20"/>
+              </w:rPr>
+              <w:t>rawCapture</w:t>
+            </w:r>
+            <w:proofErr w:type="spellEnd"/>
+            <w:r>
+              <w:rPr>
+                <w:rFonts w:ascii="Courier New" w:hAnsi="Courier New" w:cs="Courier New"/>
+                <w:sz w:val="20"/>
+                <w:szCs w:val="20"/>
+              </w:rPr>
+              <w:t>, format</w:t>
+            </w:r>
+            <w:r>
+              <w:rPr>
+                <w:rFonts w:ascii="Courier New" w:hAnsi="Courier New" w:cs="Courier New"/>
+                <w:color w:val="538135" w:themeColor="accent6" w:themeShade="BF"/>
+                <w:sz w:val="20"/>
+                <w:szCs w:val="20"/>
+              </w:rPr>
+              <w:t>="</w:t>
+            </w:r>
+            <w:proofErr w:type="spellStart"/>
+            <w:r>
+              <w:rPr>
+                <w:rFonts w:ascii="Courier New" w:hAnsi="Courier New" w:cs="Courier New"/>
+                <w:color w:val="538135" w:themeColor="accent6" w:themeShade="BF"/>
+                <w:sz w:val="20"/>
+                <w:szCs w:val="20"/>
+              </w:rPr>
+              <w:t>bgr</w:t>
+            </w:r>
+            <w:proofErr w:type="spellEnd"/>
+            <w:r>
+              <w:rPr>
+                <w:rFonts w:ascii="Courier New" w:hAnsi="Courier New" w:cs="Courier New"/>
+                <w:color w:val="538135" w:themeColor="accent6" w:themeShade="BF"/>
+                <w:sz w:val="20"/>
+                <w:szCs w:val="20"/>
+              </w:rPr>
+              <w:t>"</w:t>
+            </w:r>
+            <w:r>
+              <w:rPr>
+                <w:rFonts w:ascii="Courier New" w:hAnsi="Courier New" w:cs="Courier New"/>
+                <w:sz w:val="20"/>
+                <w:szCs w:val="20"/>
+              </w:rPr>
+              <w:t xml:space="preserve">, </w:t>
+            </w:r>
+            <w:proofErr w:type="spellStart"/>
+            <w:r>
+              <w:rPr>
+                <w:rFonts w:ascii="Courier New" w:hAnsi="Courier New" w:cs="Courier New"/>
+                <w:sz w:val="20"/>
+                <w:szCs w:val="20"/>
+              </w:rPr>
+              <w:t>use_video_port</w:t>
+            </w:r>
+            <w:proofErr w:type="spellEnd"/>
+            <w:r>
+              <w:rPr>
+                <w:rFonts w:ascii="Courier New" w:hAnsi="Courier New" w:cs="Courier New"/>
+                <w:sz w:val="20"/>
+                <w:szCs w:val="20"/>
+              </w:rPr>
+              <w:t>=</w:t>
+            </w:r>
+            <w:r>
+              <w:rPr>
+                <w:rFonts w:ascii="Courier New" w:hAnsi="Courier New" w:cs="Courier New"/>
+                <w:color w:val="FFC000" w:themeColor="accent4"/>
+                <w:sz w:val="20"/>
+                <w:szCs w:val="20"/>
+              </w:rPr>
+              <w:t>True</w:t>
+            </w:r>
+            <w:r>
+              <w:rPr>
+                <w:rFonts w:ascii="Courier New" w:hAnsi="Courier New" w:cs="Courier New"/>
+                <w:sz w:val="20"/>
+                <w:szCs w:val="20"/>
+              </w:rPr>
+              <w:t>):</w:t>
+            </w:r>
+          </w:p>
+          <w:p>
+            <w:pPr>
+              <w:tabs>
+                <w:tab w:val="left" w:pos="3060"/>
+              </w:tabs>
+              <w:rPr>
+                <w:rFonts w:ascii="Courier New" w:hAnsi="Courier New" w:cs="Courier New"/>
+                <w:sz w:val="20"/>
+                <w:szCs w:val="20"/>
+              </w:rPr>
+            </w:pPr>
+            <w:r>
+              <w:rPr>
+                <w:rFonts w:ascii="Courier New" w:hAnsi="Courier New" w:cs="Courier New"/>
+                <w:sz w:val="20"/>
+                <w:szCs w:val="20"/>
+              </w:rPr>
+              <w:tab/>
+            </w:r>
+          </w:p>
+          <w:p>
+            <w:pPr>
+              <w:tabs>
+                <w:tab w:val="left" w:pos="3060"/>
+              </w:tabs>
+              <w:rPr>
+                <w:rFonts w:ascii="Courier New" w:hAnsi="Courier New" w:cs="Courier New"/>
+                <w:sz w:val="20"/>
+                <w:szCs w:val="20"/>
+              </w:rPr>
+            </w:pPr>
+            <w:r>
+              <w:rPr>
+                <w:rFonts w:ascii="Courier New" w:hAnsi="Courier New" w:cs="Courier New"/>
+                <w:sz w:val="20"/>
+                <w:szCs w:val="20"/>
+              </w:rPr>
+              <w:t xml:space="preserve">    </w:t>
+            </w:r>
+            <w:proofErr w:type="spellStart"/>
+            <w:r>
+              <w:rPr>
+                <w:rFonts w:ascii="Courier New" w:hAnsi="Courier New" w:cs="Courier New"/>
+                <w:sz w:val="20"/>
+                <w:szCs w:val="20"/>
+              </w:rPr>
+              <w:t>image</w:t>
+            </w:r>
+            <w:proofErr w:type="spellEnd"/>
+            <w:r>
+              <w:rPr>
+                <w:rFonts w:ascii="Courier New" w:hAnsi="Courier New" w:cs="Courier New"/>
+                <w:sz w:val="20"/>
+                <w:szCs w:val="20"/>
+              </w:rPr>
+              <w:t xml:space="preserve"> = </w:t>
+            </w:r>
+            <w:proofErr w:type="spellStart"/>
+            <w:proofErr w:type="gramStart"/>
+            <w:r>
+              <w:rPr>
+                <w:rFonts w:ascii="Courier New" w:hAnsi="Courier New" w:cs="Courier New"/>
+                <w:sz w:val="20"/>
+                <w:szCs w:val="20"/>
+              </w:rPr>
+              <w:t>frame.array</w:t>
+            </w:r>
+            <w:proofErr w:type="spellEnd"/>
+            <w:proofErr w:type="gramEnd"/>
+          </w:p>
+          <w:p>
+            <w:pPr>
+              <w:tabs>
+                <w:tab w:val="left" w:pos="3060"/>
+              </w:tabs>
+              <w:rPr>
+                <w:rFonts w:ascii="Courier New" w:hAnsi="Courier New" w:cs="Courier New"/>
+                <w:sz w:val="20"/>
+                <w:szCs w:val="20"/>
+              </w:rPr>
+            </w:pPr>
+            <w:r>
+              <w:rPr>
+                <w:rFonts w:ascii="Courier New" w:hAnsi="Courier New" w:cs="Courier New"/>
+                <w:sz w:val="20"/>
+                <w:szCs w:val="20"/>
+              </w:rPr>
+              <w:t xml:space="preserve">    </w:t>
+            </w:r>
+            <w:proofErr w:type="spellStart"/>
+            <w:r>
+              <w:rPr>
+                <w:rFonts w:ascii="Courier New" w:hAnsi="Courier New" w:cs="Courier New"/>
+                <w:sz w:val="20"/>
+                <w:szCs w:val="20"/>
+              </w:rPr>
+              <w:t>gray</w:t>
+            </w:r>
+            <w:proofErr w:type="spellEnd"/>
+            <w:r>
+              <w:rPr>
+                <w:rFonts w:ascii="Courier New" w:hAnsi="Courier New" w:cs="Courier New"/>
+                <w:sz w:val="20"/>
+                <w:szCs w:val="20"/>
+              </w:rPr>
+              <w:t xml:space="preserve"> = cv2.cvtColor(image,cv2.COLOR_BGR2GRAY)</w:t>
+            </w:r>
+          </w:p>
+          <w:p>
+            <w:pPr>
+              <w:tabs>
+                <w:tab w:val="left" w:pos="3060"/>
+              </w:tabs>
+              <w:rPr>
+                <w:rFonts w:ascii="Courier New" w:hAnsi="Courier New" w:cs="Courier New"/>
+                <w:sz w:val="20"/>
+                <w:szCs w:val="20"/>
+              </w:rPr>
+            </w:pPr>
+            <w:r>
+              <w:rPr>
+                <w:rFonts w:ascii="Courier New" w:hAnsi="Courier New" w:cs="Courier New"/>
+                <w:sz w:val="20"/>
+                <w:szCs w:val="20"/>
+              </w:rPr>
               <w:lastRenderedPageBreak/>
-              <w:t>mesaj</w:t>
-            </w:r>
+              <w:tab/>
+            </w:r>
+          </w:p>
+          <w:p>
+            <w:pPr>
+              <w:tabs>
+                <w:tab w:val="left" w:pos="3060"/>
+              </w:tabs>
+              <w:rPr>
+                <w:rFonts w:ascii="Courier New" w:hAnsi="Courier New" w:cs="Courier New"/>
+                <w:sz w:val="20"/>
+                <w:szCs w:val="20"/>
+              </w:rPr>
+            </w:pPr>
+            <w:r>
+              <w:rPr>
+                <w:rFonts w:ascii="Courier New" w:hAnsi="Courier New" w:cs="Courier New"/>
+                <w:sz w:val="20"/>
+                <w:szCs w:val="20"/>
+              </w:rPr>
+              <w:t xml:space="preserve">    </w:t>
+            </w:r>
+            <w:proofErr w:type="spellStart"/>
+            <w:r>
+              <w:rPr>
+                <w:rFonts w:ascii="Courier New" w:hAnsi="Courier New" w:cs="Courier New"/>
+                <w:sz w:val="20"/>
+                <w:szCs w:val="20"/>
+              </w:rPr>
+              <w:t>faces</w:t>
+            </w:r>
+            <w:proofErr w:type="spellEnd"/>
+            <w:r>
+              <w:rPr>
+                <w:rFonts w:ascii="Courier New" w:hAnsi="Courier New" w:cs="Courier New"/>
+                <w:sz w:val="20"/>
+                <w:szCs w:val="20"/>
+              </w:rPr>
+              <w:t xml:space="preserve"> = </w:t>
+            </w:r>
+            <w:proofErr w:type="spellStart"/>
+            <w:r>
+              <w:rPr>
+                <w:rFonts w:ascii="Courier New" w:hAnsi="Courier New" w:cs="Courier New"/>
+                <w:sz w:val="20"/>
+                <w:szCs w:val="20"/>
+              </w:rPr>
+              <w:t>face_</w:t>
+            </w:r>
+            <w:proofErr w:type="gramStart"/>
+            <w:r>
+              <w:rPr>
+                <w:rFonts w:ascii="Courier New" w:hAnsi="Courier New" w:cs="Courier New"/>
+                <w:sz w:val="20"/>
+                <w:szCs w:val="20"/>
+              </w:rPr>
+              <w:t>cascade.detectMultiScale</w:t>
+            </w:r>
+            <w:proofErr w:type="spellEnd"/>
             <w:proofErr w:type="gramEnd"/>
             <w:r>
               <w:rPr>
@@ -3365,36 +4887,203 @@
                 <w:sz w:val="20"/>
                 <w:szCs w:val="20"/>
               </w:rPr>
-              <w:t xml:space="preserve"> = </w:t>
-            </w:r>
-            <w:r>
-              <w:rPr>
-                <w:rFonts w:ascii="Courier New" w:hAnsi="Courier New" w:cs="Courier New"/>
-                <w:color w:val="538135" w:themeColor="accent6" w:themeShade="BF"/>
-                <w:sz w:val="20"/>
-                <w:szCs w:val="20"/>
-              </w:rPr>
-              <w:t>"</w:t>
-            </w:r>
-            <w:proofErr w:type="spellStart"/>
-            <w:r>
-              <w:rPr>
-                <w:rFonts w:ascii="Courier New" w:hAnsi="Courier New" w:cs="Courier New"/>
-                <w:color w:val="538135" w:themeColor="accent6" w:themeShade="BF"/>
-                <w:sz w:val="20"/>
-                <w:szCs w:val="20"/>
-              </w:rPr>
-              <w:t>Kapinizda</w:t>
-            </w:r>
-            <w:proofErr w:type="spellEnd"/>
-            <w:r>
-              <w:rPr>
-                <w:rFonts w:ascii="Courier New" w:hAnsi="Courier New" w:cs="Courier New"/>
-                <w:color w:val="538135" w:themeColor="accent6" w:themeShade="BF"/>
-                <w:sz w:val="20"/>
-                <w:szCs w:val="20"/>
-              </w:rPr>
-              <w:t xml:space="preserve"> biri tespit edildi, 192.168.#ip adresiniz#:8081"</w:t>
+              <w:t>(</w:t>
+            </w:r>
+            <w:proofErr w:type="spellStart"/>
+            <w:r>
+              <w:rPr>
+                <w:rFonts w:ascii="Courier New" w:hAnsi="Courier New" w:cs="Courier New"/>
+                <w:sz w:val="20"/>
+                <w:szCs w:val="20"/>
+              </w:rPr>
+              <w:t>gray</w:t>
+            </w:r>
+            <w:proofErr w:type="spellEnd"/>
+            <w:r>
+              <w:rPr>
+                <w:rFonts w:ascii="Courier New" w:hAnsi="Courier New" w:cs="Courier New"/>
+                <w:sz w:val="20"/>
+                <w:szCs w:val="20"/>
+              </w:rPr>
+              <w:t>, 1.1, 5)</w:t>
+            </w:r>
+          </w:p>
+          <w:p>
+            <w:pPr>
+              <w:tabs>
+                <w:tab w:val="left" w:pos="3060"/>
+              </w:tabs>
+              <w:rPr>
+                <w:rFonts w:ascii="Courier New" w:hAnsi="Courier New" w:cs="Courier New"/>
+                <w:sz w:val="20"/>
+                <w:szCs w:val="20"/>
+              </w:rPr>
+            </w:pPr>
+          </w:p>
+          <w:p>
+            <w:pPr>
+              <w:tabs>
+                <w:tab w:val="left" w:pos="3060"/>
+              </w:tabs>
+              <w:rPr>
+                <w:rFonts w:ascii="Courier New" w:hAnsi="Courier New" w:cs="Courier New"/>
+                <w:sz w:val="20"/>
+                <w:szCs w:val="20"/>
+              </w:rPr>
+            </w:pPr>
+            <w:r>
+              <w:rPr>
+                <w:rFonts w:ascii="Courier New" w:hAnsi="Courier New" w:cs="Courier New"/>
+                <w:sz w:val="20"/>
+                <w:szCs w:val="20"/>
+              </w:rPr>
+              <w:t xml:space="preserve">    </w:t>
+            </w:r>
+            <w:proofErr w:type="spellStart"/>
+            <w:r>
+              <w:rPr>
+                <w:rFonts w:ascii="Courier New" w:hAnsi="Courier New" w:cs="Courier New"/>
+                <w:color w:val="FFC000" w:themeColor="accent4"/>
+                <w:sz w:val="20"/>
+                <w:szCs w:val="20"/>
+              </w:rPr>
+              <w:t>for</w:t>
+            </w:r>
+            <w:proofErr w:type="spellEnd"/>
+            <w:r>
+              <w:rPr>
+                <w:rFonts w:ascii="Courier New" w:hAnsi="Courier New" w:cs="Courier New"/>
+                <w:sz w:val="20"/>
+                <w:szCs w:val="20"/>
+              </w:rPr>
+              <w:t xml:space="preserve"> (</w:t>
+            </w:r>
+            <w:proofErr w:type="spellStart"/>
+            <w:r>
+              <w:rPr>
+                <w:rFonts w:ascii="Courier New" w:hAnsi="Courier New" w:cs="Courier New"/>
+                <w:sz w:val="20"/>
+                <w:szCs w:val="20"/>
+              </w:rPr>
+              <w:t>x,y,w,h</w:t>
+            </w:r>
+            <w:proofErr w:type="spellEnd"/>
+            <w:r>
+              <w:rPr>
+                <w:rFonts w:ascii="Courier New" w:hAnsi="Courier New" w:cs="Courier New"/>
+                <w:sz w:val="20"/>
+                <w:szCs w:val="20"/>
+              </w:rPr>
+              <w:t xml:space="preserve">) </w:t>
+            </w:r>
+            <w:r>
+              <w:rPr>
+                <w:rFonts w:ascii="Courier New" w:hAnsi="Courier New" w:cs="Courier New"/>
+                <w:color w:val="FFC000" w:themeColor="accent4"/>
+                <w:sz w:val="20"/>
+                <w:szCs w:val="20"/>
+              </w:rPr>
+              <w:t>in</w:t>
+            </w:r>
+            <w:r>
+              <w:rPr>
+                <w:rFonts w:ascii="Courier New" w:hAnsi="Courier New" w:cs="Courier New"/>
+                <w:sz w:val="20"/>
+                <w:szCs w:val="20"/>
+              </w:rPr>
+              <w:t xml:space="preserve"> </w:t>
+            </w:r>
+            <w:proofErr w:type="spellStart"/>
+            <w:r>
+              <w:rPr>
+                <w:rFonts w:ascii="Courier New" w:hAnsi="Courier New" w:cs="Courier New"/>
+                <w:sz w:val="20"/>
+                <w:szCs w:val="20"/>
+              </w:rPr>
+              <w:t>faces</w:t>
+            </w:r>
+            <w:proofErr w:type="spellEnd"/>
+            <w:r>
+              <w:rPr>
+                <w:rFonts w:ascii="Courier New" w:hAnsi="Courier New" w:cs="Courier New"/>
+                <w:sz w:val="20"/>
+                <w:szCs w:val="20"/>
+              </w:rPr>
+              <w:t>:</w:t>
+            </w:r>
+          </w:p>
+          <w:p>
+            <w:pPr>
+              <w:tabs>
+                <w:tab w:val="left" w:pos="3060"/>
+              </w:tabs>
+              <w:rPr>
+                <w:rFonts w:ascii="Courier New" w:hAnsi="Courier New" w:cs="Courier New"/>
+                <w:sz w:val="20"/>
+                <w:szCs w:val="20"/>
+              </w:rPr>
+            </w:pPr>
+            <w:r>
+              <w:rPr>
+                <w:rFonts w:ascii="Courier New" w:hAnsi="Courier New" w:cs="Courier New"/>
+                <w:sz w:val="20"/>
+                <w:szCs w:val="20"/>
+              </w:rPr>
+              <w:t xml:space="preserve">        cv2.rectangle(</w:t>
+            </w:r>
+            <w:proofErr w:type="spellStart"/>
+            <w:r>
+              <w:rPr>
+                <w:rFonts w:ascii="Courier New" w:hAnsi="Courier New" w:cs="Courier New"/>
+                <w:sz w:val="20"/>
+                <w:szCs w:val="20"/>
+              </w:rPr>
+              <w:t>image</w:t>
+            </w:r>
+            <w:proofErr w:type="spellEnd"/>
+            <w:r>
+              <w:rPr>
+                <w:rFonts w:ascii="Courier New" w:hAnsi="Courier New" w:cs="Courier New"/>
+                <w:sz w:val="20"/>
+                <w:szCs w:val="20"/>
+              </w:rPr>
+              <w:t>,(</w:t>
+            </w:r>
+            <w:proofErr w:type="spellStart"/>
+            <w:r>
+              <w:rPr>
+                <w:rFonts w:ascii="Courier New" w:hAnsi="Courier New" w:cs="Courier New"/>
+                <w:sz w:val="20"/>
+                <w:szCs w:val="20"/>
+              </w:rPr>
+              <w:t>x,y</w:t>
+            </w:r>
+            <w:proofErr w:type="spellEnd"/>
+            <w:r>
+              <w:rPr>
+                <w:rFonts w:ascii="Courier New" w:hAnsi="Courier New" w:cs="Courier New"/>
+                <w:sz w:val="20"/>
+                <w:szCs w:val="20"/>
+              </w:rPr>
+              <w:t>),(</w:t>
+            </w:r>
+            <w:proofErr w:type="spellStart"/>
+            <w:r>
+              <w:rPr>
+                <w:rFonts w:ascii="Courier New" w:hAnsi="Courier New" w:cs="Courier New"/>
+                <w:sz w:val="20"/>
+                <w:szCs w:val="20"/>
+              </w:rPr>
+              <w:t>x+w,y+h</w:t>
+            </w:r>
+            <w:proofErr w:type="spellEnd"/>
+            <w:r>
+              <w:rPr>
+                <w:rFonts w:ascii="Courier New" w:hAnsi="Courier New" w:cs="Courier New"/>
+                <w:sz w:val="20"/>
+                <w:szCs w:val="20"/>
+              </w:rPr>
+              <w:t>),(255,0,0),2)</w:t>
             </w:r>
           </w:p>
           <w:p>
@@ -3428,16 +5117,223 @@
                 <w:sz w:val="20"/>
                 <w:szCs w:val="20"/>
               </w:rPr>
-              <w:t>#</w:t>
-            </w:r>
-            <w:proofErr w:type="spellStart"/>
-            <w:r>
+              <w:t xml:space="preserve">        # x1,y1 ---------</w:t>
+            </w:r>
+          </w:p>
+          <w:p>
+            <w:pPr>
+              <w:tabs>
+                <w:tab w:val="left" w:pos="3060"/>
+              </w:tabs>
               <w:rPr>
                 <w:rFonts w:ascii="Courier New" w:hAnsi="Courier New" w:cs="Courier New"/>
                 <w:color w:val="FF0000"/>
                 <w:sz w:val="20"/>
                 <w:szCs w:val="20"/>
               </w:rPr>
+            </w:pPr>
+            <w:r>
+              <w:rPr>
+                <w:rFonts w:ascii="Courier New" w:hAnsi="Courier New" w:cs="Courier New"/>
+                <w:color w:val="FF0000"/>
+                <w:sz w:val="20"/>
+                <w:szCs w:val="20"/>
+              </w:rPr>
+              <w:t xml:space="preserve">        # |              |</w:t>
+            </w:r>
+          </w:p>
+          <w:p>
+            <w:pPr>
+              <w:tabs>
+                <w:tab w:val="left" w:pos="3060"/>
+              </w:tabs>
+              <w:rPr>
+                <w:rFonts w:ascii="Courier New" w:hAnsi="Courier New" w:cs="Courier New"/>
+                <w:color w:val="FF0000"/>
+                <w:sz w:val="20"/>
+                <w:szCs w:val="20"/>
+              </w:rPr>
+            </w:pPr>
+            <w:r>
+              <w:rPr>
+                <w:rFonts w:ascii="Courier New" w:hAnsi="Courier New" w:cs="Courier New"/>
+                <w:color w:val="FF0000"/>
+                <w:sz w:val="20"/>
+                <w:szCs w:val="20"/>
+              </w:rPr>
+              <w:t xml:space="preserve">        # |              |</w:t>
+            </w:r>
+          </w:p>
+          <w:p>
+            <w:pPr>
+              <w:tabs>
+                <w:tab w:val="left" w:pos="3060"/>
+              </w:tabs>
+              <w:rPr>
+                <w:rFonts w:ascii="Courier New" w:hAnsi="Courier New" w:cs="Courier New"/>
+                <w:color w:val="FF0000"/>
+                <w:sz w:val="20"/>
+                <w:szCs w:val="20"/>
+              </w:rPr>
+            </w:pPr>
+            <w:r>
+              <w:rPr>
+                <w:rFonts w:ascii="Courier New" w:hAnsi="Courier New" w:cs="Courier New"/>
+                <w:color w:val="FF0000"/>
+                <w:sz w:val="20"/>
+                <w:szCs w:val="20"/>
+              </w:rPr>
+              <w:t xml:space="preserve">        # |              |</w:t>
+            </w:r>
+          </w:p>
+          <w:p>
+            <w:pPr>
+              <w:tabs>
+                <w:tab w:val="left" w:pos="3060"/>
+              </w:tabs>
+              <w:rPr>
+                <w:rFonts w:ascii="Courier New" w:hAnsi="Courier New" w:cs="Courier New"/>
+                <w:color w:val="FF0000"/>
+                <w:sz w:val="20"/>
+                <w:szCs w:val="20"/>
+              </w:rPr>
+            </w:pPr>
+            <w:r>
+              <w:rPr>
+                <w:rFonts w:ascii="Courier New" w:hAnsi="Courier New" w:cs="Courier New"/>
+                <w:color w:val="FF0000"/>
+                <w:sz w:val="20"/>
+                <w:szCs w:val="20"/>
+              </w:rPr>
+              <w:t xml:space="preserve">        # -------------x2,y2 </w:t>
+            </w:r>
+          </w:p>
+          <w:p>
+            <w:pPr>
+              <w:tabs>
+                <w:tab w:val="left" w:pos="3060"/>
+              </w:tabs>
+              <w:rPr>
+                <w:rFonts w:ascii="Courier New" w:hAnsi="Courier New" w:cs="Courier New"/>
+                <w:color w:val="FF0000"/>
+                <w:sz w:val="20"/>
+                <w:szCs w:val="20"/>
+              </w:rPr>
+            </w:pPr>
+            <w:r>
+              <w:rPr>
+                <w:rFonts w:ascii="Courier New" w:hAnsi="Courier New" w:cs="Courier New"/>
+                <w:color w:val="FF0000"/>
+                <w:sz w:val="20"/>
+                <w:szCs w:val="20"/>
+              </w:rPr>
+              <w:t xml:space="preserve">        # Kare içine alınan yüzlerin koordinatları</w:t>
+            </w:r>
+          </w:p>
+          <w:p>
+            <w:pPr>
+              <w:tabs>
+                <w:tab w:val="left" w:pos="3060"/>
+              </w:tabs>
+              <w:rPr>
+                <w:rFonts w:ascii="Courier New" w:hAnsi="Courier New" w:cs="Courier New"/>
+                <w:color w:val="FF0000"/>
+                <w:sz w:val="20"/>
+                <w:szCs w:val="20"/>
+              </w:rPr>
+            </w:pPr>
+            <w:r>
+              <w:rPr>
+                <w:rFonts w:ascii="Courier New" w:hAnsi="Courier New" w:cs="Courier New"/>
+                <w:color w:val="FF0000"/>
+                <w:sz w:val="20"/>
+                <w:szCs w:val="20"/>
+              </w:rPr>
+              <w:t xml:space="preserve">        #x1=x, x2=</w:t>
+            </w:r>
+            <w:proofErr w:type="spellStart"/>
+            <w:r>
+              <w:rPr>
+                <w:rFonts w:ascii="Courier New" w:hAnsi="Courier New" w:cs="Courier New"/>
+                <w:color w:val="FF0000"/>
+                <w:sz w:val="20"/>
+                <w:szCs w:val="20"/>
+              </w:rPr>
+              <w:t>x+w</w:t>
+            </w:r>
+            <w:proofErr w:type="spellEnd"/>
+            <w:r>
+              <w:rPr>
+                <w:rFonts w:ascii="Courier New" w:hAnsi="Courier New" w:cs="Courier New"/>
+                <w:color w:val="FF0000"/>
+                <w:sz w:val="20"/>
+                <w:szCs w:val="20"/>
+              </w:rPr>
+              <w:t xml:space="preserve"> olduğuna göre tam ortası </w:t>
+            </w:r>
+            <w:proofErr w:type="spellStart"/>
+            <w:r>
+              <w:rPr>
+                <w:rFonts w:ascii="Courier New" w:hAnsi="Courier New" w:cs="Courier New"/>
+                <w:color w:val="FF0000"/>
+                <w:sz w:val="20"/>
+                <w:szCs w:val="20"/>
+              </w:rPr>
+              <w:t>x+w</w:t>
+            </w:r>
+            <w:proofErr w:type="spellEnd"/>
+            <w:r>
+              <w:rPr>
+                <w:rFonts w:ascii="Courier New" w:hAnsi="Courier New" w:cs="Courier New"/>
+                <w:color w:val="FF0000"/>
+                <w:sz w:val="20"/>
+                <w:szCs w:val="20"/>
+              </w:rPr>
+              <w:t>/2</w:t>
+            </w:r>
+          </w:p>
+          <w:p>
+            <w:pPr>
+              <w:tabs>
+                <w:tab w:val="left" w:pos="3060"/>
+              </w:tabs>
+              <w:rPr>
+                <w:rFonts w:ascii="Courier New" w:hAnsi="Courier New" w:cs="Courier New"/>
+                <w:color w:val="FF0000"/>
+                <w:sz w:val="20"/>
+                <w:szCs w:val="20"/>
+              </w:rPr>
+            </w:pPr>
+          </w:p>
+          <w:p>
+            <w:pPr>
+              <w:tabs>
+                <w:tab w:val="left" w:pos="3060"/>
+              </w:tabs>
+              <w:rPr>
+                <w:rFonts w:ascii="Courier New" w:hAnsi="Courier New" w:cs="Courier New"/>
+                <w:color w:val="FF0000"/>
+                <w:sz w:val="20"/>
+                <w:szCs w:val="20"/>
+              </w:rPr>
+            </w:pPr>
+            <w:r>
+              <w:rPr>
+                <w:rFonts w:ascii="Courier New" w:hAnsi="Courier New" w:cs="Courier New"/>
+                <w:color w:val="FF0000"/>
+                <w:sz w:val="20"/>
+                <w:szCs w:val="20"/>
+              </w:rPr>
+              <w:t xml:space="preserve">        ## </w:t>
+            </w:r>
+            <w:proofErr w:type="spellStart"/>
+            <w:r>
+              <w:rPr>
+                <w:rFonts w:ascii="Courier New" w:hAnsi="Courier New" w:cs="Courier New"/>
+                <w:color w:val="FF0000"/>
+                <w:sz w:val="20"/>
+                <w:szCs w:val="20"/>
+              </w:rPr>
               <w:t>Servo</w:t>
             </w:r>
             <w:proofErr w:type="spellEnd"/>
@@ -3448,41 +5344,28 @@
                 <w:sz w:val="20"/>
                 <w:szCs w:val="20"/>
               </w:rPr>
-              <w:t xml:space="preserve"> </w:t>
-            </w:r>
-            <w:proofErr w:type="spellStart"/>
-            <w:r>
-              <w:rPr>
-                <w:rFonts w:ascii="Courier New" w:hAnsi="Courier New" w:cs="Courier New"/>
-                <w:color w:val="FF0000"/>
-                <w:sz w:val="20"/>
-                <w:szCs w:val="20"/>
-              </w:rPr>
-              <w:t>Pin</w:t>
-            </w:r>
-            <w:proofErr w:type="spellEnd"/>
-            <w:r>
-              <w:rPr>
-                <w:rFonts w:ascii="Courier New" w:hAnsi="Courier New" w:cs="Courier New"/>
-                <w:color w:val="FF0000"/>
-                <w:sz w:val="20"/>
-                <w:szCs w:val="20"/>
-              </w:rPr>
-              <w:t xml:space="preserve"> Ayarları</w:t>
-            </w:r>
-          </w:p>
-          <w:p>
-            <w:pPr>
-              <w:tabs>
-                <w:tab w:val="left" w:pos="3060"/>
-              </w:tabs>
-              <w:rPr>
-                <w:rFonts w:ascii="Courier New" w:hAnsi="Courier New" w:cs="Courier New"/>
-                <w:sz w:val="20"/>
-                <w:szCs w:val="20"/>
-              </w:rPr>
-            </w:pPr>
-            <w:proofErr w:type="spellStart"/>
+              <w:t xml:space="preserve"> yüz takip algoritması</w:t>
+            </w:r>
+          </w:p>
+          <w:p>
+            <w:pPr>
+              <w:tabs>
+                <w:tab w:val="left" w:pos="3060"/>
+              </w:tabs>
+              <w:rPr>
+                <w:rFonts w:ascii="Courier New" w:hAnsi="Courier New" w:cs="Courier New"/>
+                <w:sz w:val="20"/>
+                <w:szCs w:val="20"/>
+              </w:rPr>
+            </w:pPr>
+            <w:r>
+              <w:rPr>
+                <w:rFonts w:ascii="Courier New" w:hAnsi="Courier New" w:cs="Courier New"/>
+                <w:sz w:val="20"/>
+                <w:szCs w:val="20"/>
+              </w:rPr>
+              <w:t xml:space="preserve">        </w:t>
+            </w:r>
             <w:proofErr w:type="gramStart"/>
             <w:r>
               <w:rPr>
@@ -3490,9 +5373,8 @@
                 <w:sz w:val="20"/>
                 <w:szCs w:val="20"/>
               </w:rPr>
-              <w:t>GPIO.setmode</w:t>
-            </w:r>
-            <w:proofErr w:type="spellEnd"/>
+              <w:t>k</w:t>
+            </w:r>
             <w:proofErr w:type="gramEnd"/>
             <w:r>
               <w:rPr>
@@ -3500,31 +5382,248 @@
                 <w:sz w:val="20"/>
                 <w:szCs w:val="20"/>
               </w:rPr>
-              <w:t>(GPIO.BCM)</w:t>
-            </w:r>
-          </w:p>
-          <w:p>
-            <w:pPr>
-              <w:tabs>
-                <w:tab w:val="left" w:pos="3060"/>
-              </w:tabs>
-              <w:rPr>
-                <w:rFonts w:ascii="Courier New" w:hAnsi="Courier New" w:cs="Courier New"/>
-                <w:sz w:val="20"/>
-                <w:szCs w:val="20"/>
-              </w:rPr>
-            </w:pPr>
-            <w:proofErr w:type="spellStart"/>
+              <w:t>=</w:t>
+            </w:r>
+            <w:proofErr w:type="spellStart"/>
+            <w:r>
+              <w:rPr>
+                <w:rFonts w:ascii="Courier New" w:hAnsi="Courier New" w:cs="Courier New"/>
+                <w:sz w:val="20"/>
+                <w:szCs w:val="20"/>
+              </w:rPr>
+              <w:t>x+w</w:t>
+            </w:r>
+            <w:proofErr w:type="spellEnd"/>
+            <w:r>
+              <w:rPr>
+                <w:rFonts w:ascii="Courier New" w:hAnsi="Courier New" w:cs="Courier New"/>
+                <w:sz w:val="20"/>
+                <w:szCs w:val="20"/>
+              </w:rPr>
+              <w:t>/2</w:t>
+            </w:r>
+          </w:p>
+          <w:p>
+            <w:pPr>
+              <w:tabs>
+                <w:tab w:val="left" w:pos="3060"/>
+              </w:tabs>
+              <w:rPr>
+                <w:rFonts w:ascii="Courier New" w:hAnsi="Courier New" w:cs="Courier New"/>
+                <w:sz w:val="20"/>
+                <w:szCs w:val="20"/>
+              </w:rPr>
+            </w:pPr>
+            <w:r>
+              <w:rPr>
+                <w:rFonts w:ascii="Courier New" w:hAnsi="Courier New" w:cs="Courier New"/>
+                <w:sz w:val="20"/>
+                <w:szCs w:val="20"/>
+              </w:rPr>
+              <w:t xml:space="preserve">        </w:t>
+            </w:r>
+            <w:proofErr w:type="spellStart"/>
+            <w:r>
+              <w:rPr>
+                <w:rFonts w:ascii="Courier New" w:hAnsi="Courier New" w:cs="Courier New"/>
+                <w:color w:val="FFC000" w:themeColor="accent4"/>
+                <w:sz w:val="20"/>
+                <w:szCs w:val="20"/>
+              </w:rPr>
+              <w:t>if</w:t>
+            </w:r>
+            <w:proofErr w:type="spellEnd"/>
+            <w:r>
+              <w:rPr>
+                <w:rFonts w:ascii="Courier New" w:hAnsi="Courier New" w:cs="Courier New"/>
+                <w:sz w:val="20"/>
+                <w:szCs w:val="20"/>
+              </w:rPr>
+              <w:t>(k&gt;320):</w:t>
+            </w:r>
+          </w:p>
+          <w:p>
+            <w:pPr>
+              <w:tabs>
+                <w:tab w:val="left" w:pos="3060"/>
+              </w:tabs>
+              <w:rPr>
+                <w:rFonts w:ascii="Courier New" w:hAnsi="Courier New" w:cs="Courier New"/>
+                <w:sz w:val="20"/>
+                <w:szCs w:val="20"/>
+              </w:rPr>
+            </w:pPr>
+            <w:r>
+              <w:rPr>
+                <w:rFonts w:ascii="Courier New" w:hAnsi="Courier New" w:cs="Courier New"/>
+                <w:sz w:val="20"/>
+                <w:szCs w:val="20"/>
+              </w:rPr>
+              <w:t xml:space="preserve">            </w:t>
+            </w:r>
+            <w:proofErr w:type="spellStart"/>
+            <w:r>
+              <w:rPr>
+                <w:rFonts w:ascii="Courier New" w:hAnsi="Courier New" w:cs="Courier New"/>
+                <w:sz w:val="20"/>
+                <w:szCs w:val="20"/>
+              </w:rPr>
+              <w:t>angle</w:t>
+            </w:r>
+            <w:proofErr w:type="spellEnd"/>
+            <w:r>
+              <w:rPr>
+                <w:rFonts w:ascii="Courier New" w:hAnsi="Courier New" w:cs="Courier New"/>
+                <w:sz w:val="20"/>
+                <w:szCs w:val="20"/>
+              </w:rPr>
+              <w:t>=angle-10</w:t>
+            </w:r>
+          </w:p>
+          <w:p>
+            <w:pPr>
+              <w:tabs>
+                <w:tab w:val="left" w:pos="3060"/>
+              </w:tabs>
+              <w:rPr>
+                <w:rFonts w:ascii="Courier New" w:hAnsi="Courier New" w:cs="Courier New"/>
+                <w:sz w:val="20"/>
+                <w:szCs w:val="20"/>
+              </w:rPr>
+            </w:pPr>
+            <w:r>
+              <w:rPr>
+                <w:rFonts w:ascii="Courier New" w:hAnsi="Courier New" w:cs="Courier New"/>
+                <w:sz w:val="20"/>
+                <w:szCs w:val="20"/>
+              </w:rPr>
+              <w:t xml:space="preserve">            </w:t>
+            </w:r>
+            <w:proofErr w:type="spellStart"/>
+            <w:r>
+              <w:rPr>
+                <w:rFonts w:ascii="Courier New" w:hAnsi="Courier New" w:cs="Courier New"/>
+                <w:color w:val="FFC000" w:themeColor="accent4"/>
+                <w:sz w:val="20"/>
+                <w:szCs w:val="20"/>
+              </w:rPr>
+              <w:t>if</w:t>
+            </w:r>
+            <w:proofErr w:type="spellEnd"/>
+            <w:r>
+              <w:rPr>
+                <w:rFonts w:ascii="Courier New" w:hAnsi="Courier New" w:cs="Courier New"/>
+                <w:sz w:val="20"/>
+                <w:szCs w:val="20"/>
+              </w:rPr>
+              <w:t>(</w:t>
+            </w:r>
+            <w:proofErr w:type="spellStart"/>
+            <w:r>
+              <w:rPr>
+                <w:rFonts w:ascii="Courier New" w:hAnsi="Courier New" w:cs="Courier New"/>
+                <w:sz w:val="20"/>
+                <w:szCs w:val="20"/>
+              </w:rPr>
+              <w:t>angle</w:t>
+            </w:r>
+            <w:proofErr w:type="spellEnd"/>
+            <w:r>
+              <w:rPr>
+                <w:rFonts w:ascii="Courier New" w:hAnsi="Courier New" w:cs="Courier New"/>
+                <w:sz w:val="20"/>
+                <w:szCs w:val="20"/>
+              </w:rPr>
+              <w:t>&lt;30):</w:t>
+            </w:r>
+          </w:p>
+          <w:p>
+            <w:pPr>
+              <w:tabs>
+                <w:tab w:val="left" w:pos="3060"/>
+              </w:tabs>
+              <w:rPr>
+                <w:rFonts w:ascii="Courier New" w:hAnsi="Courier New" w:cs="Courier New"/>
+                <w:sz w:val="20"/>
+                <w:szCs w:val="20"/>
+              </w:rPr>
+            </w:pPr>
+            <w:r>
+              <w:rPr>
+                <w:rFonts w:ascii="Courier New" w:hAnsi="Courier New" w:cs="Courier New"/>
+                <w:sz w:val="20"/>
+                <w:szCs w:val="20"/>
+              </w:rPr>
+              <w:t xml:space="preserve">                </w:t>
+            </w:r>
+            <w:proofErr w:type="spellStart"/>
+            <w:r>
+              <w:rPr>
+                <w:rFonts w:ascii="Courier New" w:hAnsi="Courier New" w:cs="Courier New"/>
+                <w:sz w:val="20"/>
+                <w:szCs w:val="20"/>
+              </w:rPr>
+              <w:t>angle</w:t>
+            </w:r>
+            <w:proofErr w:type="spellEnd"/>
+            <w:r>
+              <w:rPr>
+                <w:rFonts w:ascii="Courier New" w:hAnsi="Courier New" w:cs="Courier New"/>
+                <w:sz w:val="20"/>
+                <w:szCs w:val="20"/>
+              </w:rPr>
+              <w:t>=30</w:t>
+            </w:r>
+          </w:p>
+          <w:p>
+            <w:pPr>
+              <w:tabs>
+                <w:tab w:val="left" w:pos="3060"/>
+              </w:tabs>
+              <w:rPr>
+                <w:rFonts w:ascii="Courier New" w:hAnsi="Courier New" w:cs="Courier New"/>
+                <w:sz w:val="20"/>
+                <w:szCs w:val="20"/>
+              </w:rPr>
+            </w:pPr>
+            <w:r>
+              <w:rPr>
+                <w:rFonts w:ascii="Courier New" w:hAnsi="Courier New" w:cs="Courier New"/>
+                <w:sz w:val="20"/>
+                <w:szCs w:val="20"/>
+              </w:rPr>
+              <w:t xml:space="preserve">                </w:t>
+            </w:r>
+          </w:p>
+          <w:p>
+            <w:pPr>
+              <w:tabs>
+                <w:tab w:val="left" w:pos="3060"/>
+              </w:tabs>
+              <w:rPr>
+                <w:rFonts w:ascii="Courier New" w:hAnsi="Courier New" w:cs="Courier New"/>
+                <w:sz w:val="20"/>
+                <w:szCs w:val="20"/>
+              </w:rPr>
+            </w:pPr>
+            <w:r>
+              <w:rPr>
+                <w:rFonts w:ascii="Courier New" w:hAnsi="Courier New" w:cs="Courier New"/>
+                <w:sz w:val="20"/>
+                <w:szCs w:val="20"/>
+              </w:rPr>
+              <w:t xml:space="preserve">        </w:t>
+            </w:r>
             <w:proofErr w:type="gramStart"/>
             <w:r>
               <w:rPr>
                 <w:rFonts w:ascii="Courier New" w:hAnsi="Courier New" w:cs="Courier New"/>
-                <w:sz w:val="20"/>
-                <w:szCs w:val="20"/>
-              </w:rPr>
-              <w:t>GPIO.setup</w:t>
-            </w:r>
-            <w:proofErr w:type="spellEnd"/>
+                <w:color w:val="FFC000" w:themeColor="accent4"/>
+                <w:sz w:val="20"/>
+                <w:szCs w:val="20"/>
+              </w:rPr>
+              <w:t>elif</w:t>
+            </w:r>
             <w:proofErr w:type="gramEnd"/>
             <w:r>
               <w:rPr>
@@ -3532,112 +5631,77 @@
                 <w:sz w:val="20"/>
                 <w:szCs w:val="20"/>
               </w:rPr>
-              <w:t>(18, GPIO.OUT)</w:t>
-            </w:r>
-          </w:p>
-          <w:p>
-            <w:pPr>
-              <w:tabs>
-                <w:tab w:val="left" w:pos="3060"/>
-              </w:tabs>
-              <w:rPr>
-                <w:rFonts w:ascii="Courier New" w:hAnsi="Courier New" w:cs="Courier New"/>
-                <w:sz w:val="20"/>
-                <w:szCs w:val="20"/>
-              </w:rPr>
-            </w:pPr>
-            <w:proofErr w:type="spellStart"/>
-            <w:r>
-              <w:rPr>
-                <w:rFonts w:ascii="Courier New" w:hAnsi="Courier New" w:cs="Courier New"/>
-                <w:sz w:val="20"/>
-                <w:szCs w:val="20"/>
-              </w:rPr>
-              <w:t>pwm</w:t>
-            </w:r>
-            <w:proofErr w:type="spellEnd"/>
-            <w:r>
-              <w:rPr>
-                <w:rFonts w:ascii="Courier New" w:hAnsi="Courier New" w:cs="Courier New"/>
-                <w:sz w:val="20"/>
-                <w:szCs w:val="20"/>
-              </w:rPr>
-              <w:t xml:space="preserve"> = </w:t>
-            </w:r>
-            <w:proofErr w:type="gramStart"/>
-            <w:r>
-              <w:rPr>
-                <w:rFonts w:ascii="Courier New" w:hAnsi="Courier New" w:cs="Courier New"/>
-                <w:sz w:val="20"/>
-                <w:szCs w:val="20"/>
-              </w:rPr>
-              <w:t>GPIO.PWM</w:t>
-            </w:r>
-            <w:proofErr w:type="gramEnd"/>
-            <w:r>
-              <w:rPr>
-                <w:rFonts w:ascii="Courier New" w:hAnsi="Courier New" w:cs="Courier New"/>
-                <w:sz w:val="20"/>
-                <w:szCs w:val="20"/>
-              </w:rPr>
-              <w:t>(18, 100)</w:t>
-            </w:r>
-          </w:p>
-          <w:p>
-            <w:pPr>
-              <w:tabs>
-                <w:tab w:val="left" w:pos="3060"/>
-              </w:tabs>
-              <w:rPr>
-                <w:rFonts w:ascii="Courier New" w:hAnsi="Courier New" w:cs="Courier New"/>
-                <w:sz w:val="20"/>
-                <w:szCs w:val="20"/>
-              </w:rPr>
-            </w:pPr>
-            <w:proofErr w:type="spellStart"/>
-            <w:proofErr w:type="gramStart"/>
-            <w:r>
-              <w:rPr>
-                <w:rFonts w:ascii="Courier New" w:hAnsi="Courier New" w:cs="Courier New"/>
-                <w:sz w:val="20"/>
-                <w:szCs w:val="20"/>
-              </w:rPr>
-              <w:t>pwm.start</w:t>
-            </w:r>
-            <w:proofErr w:type="spellEnd"/>
-            <w:proofErr w:type="gramEnd"/>
-            <w:r>
-              <w:rPr>
-                <w:rFonts w:ascii="Courier New" w:hAnsi="Courier New" w:cs="Courier New"/>
-                <w:sz w:val="20"/>
-                <w:szCs w:val="20"/>
-              </w:rPr>
-              <w:t>(5)</w:t>
-            </w:r>
-          </w:p>
-          <w:p>
-            <w:pPr>
-              <w:tabs>
-                <w:tab w:val="left" w:pos="3060"/>
-              </w:tabs>
-              <w:rPr>
-                <w:rFonts w:ascii="Courier New" w:hAnsi="Courier New" w:cs="Courier New"/>
-                <w:sz w:val="20"/>
-                <w:szCs w:val="20"/>
-              </w:rPr>
-            </w:pPr>
-            <w:proofErr w:type="spellStart"/>
-            <w:proofErr w:type="gramStart"/>
-            <w:r>
-              <w:rPr>
-                <w:rFonts w:ascii="Courier New" w:hAnsi="Courier New" w:cs="Courier New"/>
-                <w:sz w:val="20"/>
-                <w:szCs w:val="20"/>
-              </w:rPr>
-              <w:t>GPIO.setwarnings</w:t>
-            </w:r>
-            <w:proofErr w:type="spellEnd"/>
-            <w:proofErr w:type="gramEnd"/>
+              <w:t>(k&lt;320):</w:t>
+            </w:r>
+          </w:p>
+          <w:p>
+            <w:pPr>
+              <w:tabs>
+                <w:tab w:val="left" w:pos="3060"/>
+              </w:tabs>
+              <w:rPr>
+                <w:rFonts w:ascii="Courier New" w:hAnsi="Courier New" w:cs="Courier New"/>
+                <w:sz w:val="20"/>
+                <w:szCs w:val="20"/>
+              </w:rPr>
+            </w:pPr>
+            <w:r>
+              <w:rPr>
+                <w:rFonts w:ascii="Courier New" w:hAnsi="Courier New" w:cs="Courier New"/>
+                <w:sz w:val="20"/>
+                <w:szCs w:val="20"/>
+              </w:rPr>
+              <w:t xml:space="preserve">            </w:t>
+            </w:r>
+            <w:proofErr w:type="spellStart"/>
+            <w:r>
+              <w:rPr>
+                <w:rFonts w:ascii="Courier New" w:hAnsi="Courier New" w:cs="Courier New"/>
+                <w:sz w:val="20"/>
+                <w:szCs w:val="20"/>
+              </w:rPr>
+              <w:t>angle</w:t>
+            </w:r>
+            <w:proofErr w:type="spellEnd"/>
+            <w:r>
+              <w:rPr>
+                <w:rFonts w:ascii="Courier New" w:hAnsi="Courier New" w:cs="Courier New"/>
+                <w:sz w:val="20"/>
+                <w:szCs w:val="20"/>
+              </w:rPr>
+              <w:t>=angle+10</w:t>
+            </w:r>
+          </w:p>
+          <w:p>
+            <w:pPr>
+              <w:tabs>
+                <w:tab w:val="left" w:pos="3060"/>
+              </w:tabs>
+              <w:rPr>
+                <w:rFonts w:ascii="Courier New" w:hAnsi="Courier New" w:cs="Courier New"/>
+                <w:sz w:val="20"/>
+                <w:szCs w:val="20"/>
+              </w:rPr>
+            </w:pPr>
+            <w:r>
+              <w:rPr>
+                <w:rFonts w:ascii="Courier New" w:hAnsi="Courier New" w:cs="Courier New"/>
+                <w:sz w:val="20"/>
+                <w:szCs w:val="20"/>
+              </w:rPr>
+              <w:t xml:space="preserve">            </w:t>
+            </w:r>
+            <w:proofErr w:type="spellStart"/>
+            <w:r>
+              <w:rPr>
+                <w:rFonts w:ascii="Courier New" w:hAnsi="Courier New" w:cs="Courier New"/>
+                <w:color w:val="FFC000" w:themeColor="accent4"/>
+                <w:sz w:val="20"/>
+                <w:szCs w:val="20"/>
+              </w:rPr>
+              <w:t>if</w:t>
+            </w:r>
+            <w:proofErr w:type="spellEnd"/>
             <w:r>
               <w:rPr>
                 <w:rFonts w:ascii="Courier New" w:hAnsi="Courier New" w:cs="Courier New"/>
@@ -3653,237 +5717,6 @@
                 <w:sz w:val="20"/>
                 <w:szCs w:val="20"/>
               </w:rPr>
-              <w:t>False</w:t>
-            </w:r>
-            <w:proofErr w:type="spellEnd"/>
-            <w:r>
-              <w:rPr>
-                <w:rFonts w:ascii="Courier New" w:hAnsi="Courier New" w:cs="Courier New"/>
-                <w:sz w:val="20"/>
-                <w:szCs w:val="20"/>
-              </w:rPr>
-              <w:t>)</w:t>
-            </w:r>
-          </w:p>
-          <w:p>
-            <w:pPr>
-              <w:tabs>
-                <w:tab w:val="left" w:pos="3060"/>
-              </w:tabs>
-              <w:rPr>
-                <w:rFonts w:ascii="Courier New" w:hAnsi="Courier New" w:cs="Courier New"/>
-                <w:sz w:val="20"/>
-                <w:szCs w:val="20"/>
-              </w:rPr>
-            </w:pPr>
-          </w:p>
-          <w:p>
-            <w:pPr>
-              <w:tabs>
-                <w:tab w:val="left" w:pos="3060"/>
-              </w:tabs>
-              <w:rPr>
-                <w:rFonts w:ascii="Courier New" w:hAnsi="Courier New" w:cs="Courier New"/>
-                <w:color w:val="FF0000"/>
-                <w:sz w:val="20"/>
-                <w:szCs w:val="20"/>
-              </w:rPr>
-            </w:pPr>
-            <w:r>
-              <w:rPr>
-                <w:rFonts w:ascii="Courier New" w:hAnsi="Courier New" w:cs="Courier New"/>
-                <w:color w:val="FF0000"/>
-                <w:sz w:val="20"/>
-                <w:szCs w:val="20"/>
-              </w:rPr>
-              <w:t>###</w:t>
-            </w:r>
-          </w:p>
-          <w:p>
-            <w:pPr>
-              <w:tabs>
-                <w:tab w:val="left" w:pos="3060"/>
-              </w:tabs>
-              <w:rPr>
-                <w:rFonts w:ascii="Courier New" w:hAnsi="Courier New" w:cs="Courier New"/>
-                <w:sz w:val="20"/>
-                <w:szCs w:val="20"/>
-              </w:rPr>
-            </w:pPr>
-            <w:proofErr w:type="gramStart"/>
-            <w:r>
-              <w:rPr>
-                <w:rFonts w:ascii="Courier New" w:hAnsi="Courier New" w:cs="Courier New"/>
-                <w:sz w:val="20"/>
-                <w:szCs w:val="20"/>
-              </w:rPr>
-              <w:t>x</w:t>
-            </w:r>
-            <w:proofErr w:type="gramEnd"/>
-            <w:r>
-              <w:rPr>
-                <w:rFonts w:ascii="Courier New" w:hAnsi="Courier New" w:cs="Courier New"/>
-                <w:sz w:val="20"/>
-                <w:szCs w:val="20"/>
-              </w:rPr>
-              <w:t>=0</w:t>
-            </w:r>
-          </w:p>
-          <w:p>
-            <w:pPr>
-              <w:tabs>
-                <w:tab w:val="left" w:pos="3060"/>
-              </w:tabs>
-              <w:rPr>
-                <w:rFonts w:ascii="Courier New" w:hAnsi="Courier New" w:cs="Courier New"/>
-                <w:sz w:val="20"/>
-                <w:szCs w:val="20"/>
-              </w:rPr>
-            </w:pPr>
-            <w:proofErr w:type="gramStart"/>
-            <w:r>
-              <w:rPr>
-                <w:rFonts w:ascii="Courier New" w:hAnsi="Courier New" w:cs="Courier New"/>
-                <w:sz w:val="20"/>
-                <w:szCs w:val="20"/>
-              </w:rPr>
-              <w:t>y</w:t>
-            </w:r>
-            <w:proofErr w:type="gramEnd"/>
-            <w:r>
-              <w:rPr>
-                <w:rFonts w:ascii="Courier New" w:hAnsi="Courier New" w:cs="Courier New"/>
-                <w:sz w:val="20"/>
-                <w:szCs w:val="20"/>
-              </w:rPr>
-              <w:t>=0</w:t>
-            </w:r>
-          </w:p>
-          <w:p>
-            <w:pPr>
-              <w:tabs>
-                <w:tab w:val="left" w:pos="3060"/>
-              </w:tabs>
-              <w:rPr>
-                <w:rFonts w:ascii="Courier New" w:hAnsi="Courier New" w:cs="Courier New"/>
-                <w:sz w:val="20"/>
-                <w:szCs w:val="20"/>
-              </w:rPr>
-            </w:pPr>
-            <w:proofErr w:type="gramStart"/>
-            <w:r>
-              <w:rPr>
-                <w:rFonts w:ascii="Courier New" w:hAnsi="Courier New" w:cs="Courier New"/>
-                <w:sz w:val="20"/>
-                <w:szCs w:val="20"/>
-              </w:rPr>
-              <w:t>k</w:t>
-            </w:r>
-            <w:proofErr w:type="gramEnd"/>
-            <w:r>
-              <w:rPr>
-                <w:rFonts w:ascii="Courier New" w:hAnsi="Courier New" w:cs="Courier New"/>
-                <w:sz w:val="20"/>
-                <w:szCs w:val="20"/>
-              </w:rPr>
-              <w:t>=0</w:t>
-            </w:r>
-          </w:p>
-          <w:p>
-            <w:pPr>
-              <w:tabs>
-                <w:tab w:val="left" w:pos="3060"/>
-              </w:tabs>
-              <w:rPr>
-                <w:rFonts w:ascii="Courier New" w:hAnsi="Courier New" w:cs="Courier New"/>
-                <w:color w:val="FF0000"/>
-                <w:sz w:val="20"/>
-                <w:szCs w:val="20"/>
-              </w:rPr>
-            </w:pPr>
-            <w:r>
-              <w:rPr>
-                <w:rFonts w:ascii="Courier New" w:hAnsi="Courier New" w:cs="Courier New"/>
-                <w:color w:val="FF0000"/>
-                <w:sz w:val="20"/>
-                <w:szCs w:val="20"/>
-              </w:rPr>
-              <w:t>###</w:t>
-            </w:r>
-          </w:p>
-          <w:p>
-            <w:pPr>
-              <w:tabs>
-                <w:tab w:val="left" w:pos="3060"/>
-              </w:tabs>
-              <w:rPr>
-                <w:rFonts w:ascii="Courier New" w:hAnsi="Courier New" w:cs="Courier New"/>
-                <w:color w:val="FF0000"/>
-                <w:sz w:val="20"/>
-                <w:szCs w:val="20"/>
-              </w:rPr>
-            </w:pPr>
-          </w:p>
-          <w:p>
-            <w:pPr>
-              <w:tabs>
-                <w:tab w:val="left" w:pos="3060"/>
-              </w:tabs>
-              <w:rPr>
-                <w:rFonts w:ascii="Courier New" w:hAnsi="Courier New" w:cs="Courier New"/>
-                <w:color w:val="FF0000"/>
-                <w:sz w:val="20"/>
-                <w:szCs w:val="20"/>
-              </w:rPr>
-            </w:pPr>
-            <w:r>
-              <w:rPr>
-                <w:rFonts w:ascii="Courier New" w:hAnsi="Courier New" w:cs="Courier New"/>
-                <w:color w:val="FF0000"/>
-                <w:sz w:val="20"/>
-                <w:szCs w:val="20"/>
-              </w:rPr>
-              <w:t xml:space="preserve">#Açılıştaki ilk </w:t>
-            </w:r>
-            <w:proofErr w:type="spellStart"/>
-            <w:r>
-              <w:rPr>
-                <w:rFonts w:ascii="Courier New" w:hAnsi="Courier New" w:cs="Courier New"/>
-                <w:color w:val="FF0000"/>
-                <w:sz w:val="20"/>
-                <w:szCs w:val="20"/>
-              </w:rPr>
-              <w:t>servo</w:t>
-            </w:r>
-            <w:proofErr w:type="spellEnd"/>
-            <w:r>
-              <w:rPr>
-                <w:rFonts w:ascii="Courier New" w:hAnsi="Courier New" w:cs="Courier New"/>
-                <w:color w:val="FF0000"/>
-                <w:sz w:val="20"/>
-                <w:szCs w:val="20"/>
-              </w:rPr>
-              <w:t xml:space="preserve"> konumu</w:t>
-            </w:r>
-          </w:p>
-          <w:p>
-            <w:pPr>
-              <w:tabs>
-                <w:tab w:val="left" w:pos="3060"/>
-              </w:tabs>
-              <w:rPr>
-                <w:rFonts w:ascii="Courier New" w:hAnsi="Courier New" w:cs="Courier New"/>
-                <w:sz w:val="20"/>
-                <w:szCs w:val="20"/>
-              </w:rPr>
-            </w:pPr>
-            <w:proofErr w:type="spellStart"/>
-            <w:r>
-              <w:rPr>
-                <w:rFonts w:ascii="Courier New" w:hAnsi="Courier New" w:cs="Courier New"/>
-                <w:sz w:val="20"/>
-                <w:szCs w:val="20"/>
-              </w:rPr>
               <w:t>angle</w:t>
             </w:r>
             <w:proofErr w:type="spellEnd"/>
@@ -3893,1799 +5726,6 @@
                 <w:sz w:val="20"/>
                 <w:szCs w:val="20"/>
               </w:rPr>
-              <w:t>=110</w:t>
-            </w:r>
-          </w:p>
-          <w:p>
-            <w:pPr>
-              <w:tabs>
-                <w:tab w:val="left" w:pos="3060"/>
-              </w:tabs>
-              <w:rPr>
-                <w:rFonts w:ascii="Courier New" w:hAnsi="Courier New" w:cs="Courier New"/>
-                <w:sz w:val="20"/>
-                <w:szCs w:val="20"/>
-              </w:rPr>
-            </w:pPr>
-            <w:proofErr w:type="spellStart"/>
-            <w:r>
-              <w:rPr>
-                <w:rFonts w:ascii="Courier New" w:hAnsi="Courier New" w:cs="Courier New"/>
-                <w:sz w:val="20"/>
-                <w:szCs w:val="20"/>
-              </w:rPr>
-              <w:t>duty</w:t>
-            </w:r>
-            <w:proofErr w:type="spellEnd"/>
-            <w:r>
-              <w:rPr>
-                <w:rFonts w:ascii="Courier New" w:hAnsi="Courier New" w:cs="Courier New"/>
-                <w:sz w:val="20"/>
-                <w:szCs w:val="20"/>
-              </w:rPr>
-              <w:t>=</w:t>
-            </w:r>
-            <w:proofErr w:type="spellStart"/>
-            <w:r>
-              <w:rPr>
-                <w:rFonts w:ascii="Courier New" w:hAnsi="Courier New" w:cs="Courier New"/>
-                <w:sz w:val="20"/>
-                <w:szCs w:val="20"/>
-              </w:rPr>
-              <w:t>float</w:t>
-            </w:r>
-            <w:proofErr w:type="spellEnd"/>
-            <w:r>
-              <w:rPr>
-                <w:rFonts w:ascii="Courier New" w:hAnsi="Courier New" w:cs="Courier New"/>
-                <w:sz w:val="20"/>
-                <w:szCs w:val="20"/>
-              </w:rPr>
-              <w:t>(</w:t>
-            </w:r>
-            <w:proofErr w:type="spellStart"/>
-            <w:r>
-              <w:rPr>
-                <w:rFonts w:ascii="Courier New" w:hAnsi="Courier New" w:cs="Courier New"/>
-                <w:sz w:val="20"/>
-                <w:szCs w:val="20"/>
-              </w:rPr>
-              <w:t>angle</w:t>
-            </w:r>
-            <w:proofErr w:type="spellEnd"/>
-            <w:r>
-              <w:rPr>
-                <w:rFonts w:ascii="Courier New" w:hAnsi="Courier New" w:cs="Courier New"/>
-                <w:sz w:val="20"/>
-                <w:szCs w:val="20"/>
-              </w:rPr>
-              <w:t>)/10.0 + 2.5</w:t>
-            </w:r>
-          </w:p>
-          <w:p>
-            <w:pPr>
-              <w:tabs>
-                <w:tab w:val="left" w:pos="3060"/>
-              </w:tabs>
-              <w:rPr>
-                <w:rFonts w:ascii="Courier New" w:hAnsi="Courier New" w:cs="Courier New"/>
-                <w:sz w:val="20"/>
-                <w:szCs w:val="20"/>
-              </w:rPr>
-            </w:pPr>
-            <w:proofErr w:type="spellStart"/>
-            <w:proofErr w:type="gramStart"/>
-            <w:r>
-              <w:rPr>
-                <w:rFonts w:ascii="Courier New" w:hAnsi="Courier New" w:cs="Courier New"/>
-                <w:sz w:val="20"/>
-                <w:szCs w:val="20"/>
-              </w:rPr>
-              <w:t>pwm.ChangeDutyCycle</w:t>
-            </w:r>
-            <w:proofErr w:type="spellEnd"/>
-            <w:proofErr w:type="gramEnd"/>
-            <w:r>
-              <w:rPr>
-                <w:rFonts w:ascii="Courier New" w:hAnsi="Courier New" w:cs="Courier New"/>
-                <w:sz w:val="20"/>
-                <w:szCs w:val="20"/>
-              </w:rPr>
-              <w:t>(</w:t>
-            </w:r>
-            <w:proofErr w:type="spellStart"/>
-            <w:r>
-              <w:rPr>
-                <w:rFonts w:ascii="Courier New" w:hAnsi="Courier New" w:cs="Courier New"/>
-                <w:sz w:val="20"/>
-                <w:szCs w:val="20"/>
-              </w:rPr>
-              <w:t>duty</w:t>
-            </w:r>
-            <w:proofErr w:type="spellEnd"/>
-            <w:r>
-              <w:rPr>
-                <w:rFonts w:ascii="Courier New" w:hAnsi="Courier New" w:cs="Courier New"/>
-                <w:sz w:val="20"/>
-                <w:szCs w:val="20"/>
-              </w:rPr>
-              <w:t>)</w:t>
-            </w:r>
-          </w:p>
-          <w:p>
-            <w:pPr>
-              <w:tabs>
-                <w:tab w:val="left" w:pos="3060"/>
-              </w:tabs>
-              <w:rPr>
-                <w:rFonts w:ascii="Courier New" w:hAnsi="Courier New" w:cs="Courier New"/>
-                <w:sz w:val="20"/>
-                <w:szCs w:val="20"/>
-              </w:rPr>
-            </w:pPr>
-          </w:p>
-          <w:p>
-            <w:pPr>
-              <w:tabs>
-                <w:tab w:val="left" w:pos="3060"/>
-              </w:tabs>
-              <w:rPr>
-                <w:rFonts w:ascii="Courier New" w:hAnsi="Courier New" w:cs="Courier New"/>
-                <w:color w:val="FF0000"/>
-                <w:sz w:val="20"/>
-                <w:szCs w:val="20"/>
-              </w:rPr>
-            </w:pPr>
-            <w:r>
-              <w:rPr>
-                <w:rFonts w:ascii="Courier New" w:hAnsi="Courier New" w:cs="Courier New"/>
-                <w:color w:val="FF0000"/>
-                <w:sz w:val="20"/>
-                <w:szCs w:val="20"/>
-              </w:rPr>
-              <w:t xml:space="preserve">## </w:t>
-            </w:r>
-            <w:proofErr w:type="spellStart"/>
-            <w:r>
-              <w:rPr>
-                <w:rFonts w:ascii="Courier New" w:hAnsi="Courier New" w:cs="Courier New"/>
-                <w:color w:val="FF0000"/>
-                <w:sz w:val="20"/>
-                <w:szCs w:val="20"/>
-              </w:rPr>
-              <w:t>PiCamera</w:t>
-            </w:r>
-            <w:proofErr w:type="spellEnd"/>
-            <w:r>
-              <w:rPr>
-                <w:rFonts w:ascii="Courier New" w:hAnsi="Courier New" w:cs="Courier New"/>
-                <w:color w:val="FF0000"/>
-                <w:sz w:val="20"/>
-                <w:szCs w:val="20"/>
-              </w:rPr>
-              <w:t xml:space="preserve"> ayarları</w:t>
-            </w:r>
-          </w:p>
-          <w:p>
-            <w:pPr>
-              <w:tabs>
-                <w:tab w:val="left" w:pos="3060"/>
-              </w:tabs>
-              <w:rPr>
-                <w:rFonts w:ascii="Courier New" w:hAnsi="Courier New" w:cs="Courier New"/>
-                <w:sz w:val="20"/>
-                <w:szCs w:val="20"/>
-              </w:rPr>
-            </w:pPr>
-            <w:proofErr w:type="spellStart"/>
-            <w:r>
-              <w:rPr>
-                <w:rFonts w:ascii="Courier New" w:hAnsi="Courier New" w:cs="Courier New"/>
-                <w:sz w:val="20"/>
-                <w:szCs w:val="20"/>
-              </w:rPr>
-              <w:t>camera</w:t>
-            </w:r>
-            <w:proofErr w:type="spellEnd"/>
-            <w:r>
-              <w:rPr>
-                <w:rFonts w:ascii="Courier New" w:hAnsi="Courier New" w:cs="Courier New"/>
-                <w:sz w:val="20"/>
-                <w:szCs w:val="20"/>
-              </w:rPr>
-              <w:t xml:space="preserve"> = </w:t>
-            </w:r>
-            <w:proofErr w:type="spellStart"/>
-            <w:r>
-              <w:rPr>
-                <w:rFonts w:ascii="Courier New" w:hAnsi="Courier New" w:cs="Courier New"/>
-                <w:sz w:val="20"/>
-                <w:szCs w:val="20"/>
-              </w:rPr>
-              <w:t>PiCamera</w:t>
-            </w:r>
-            <w:proofErr w:type="spellEnd"/>
-            <w:r>
-              <w:rPr>
-                <w:rFonts w:ascii="Courier New" w:hAnsi="Courier New" w:cs="Courier New"/>
-                <w:sz w:val="20"/>
-                <w:szCs w:val="20"/>
-              </w:rPr>
-              <w:t>()</w:t>
-            </w:r>
-          </w:p>
-          <w:p>
-            <w:pPr>
-              <w:tabs>
-                <w:tab w:val="left" w:pos="3060"/>
-              </w:tabs>
-              <w:rPr>
-                <w:rFonts w:ascii="Courier New" w:hAnsi="Courier New" w:cs="Courier New"/>
-                <w:sz w:val="20"/>
-                <w:szCs w:val="20"/>
-              </w:rPr>
-            </w:pPr>
-            <w:proofErr w:type="spellStart"/>
-            <w:proofErr w:type="gramStart"/>
-            <w:r>
-              <w:rPr>
-                <w:rFonts w:ascii="Courier New" w:hAnsi="Courier New" w:cs="Courier New"/>
-                <w:sz w:val="20"/>
-                <w:szCs w:val="20"/>
-              </w:rPr>
-              <w:t>camera.resolution</w:t>
-            </w:r>
-            <w:proofErr w:type="spellEnd"/>
-            <w:proofErr w:type="gramEnd"/>
-            <w:r>
-              <w:rPr>
-                <w:rFonts w:ascii="Courier New" w:hAnsi="Courier New" w:cs="Courier New"/>
-                <w:sz w:val="20"/>
-                <w:szCs w:val="20"/>
-              </w:rPr>
-              <w:t xml:space="preserve"> = (640, 480)</w:t>
-            </w:r>
-          </w:p>
-          <w:p>
-            <w:pPr>
-              <w:tabs>
-                <w:tab w:val="left" w:pos="3060"/>
-              </w:tabs>
-              <w:rPr>
-                <w:rFonts w:ascii="Courier New" w:hAnsi="Courier New" w:cs="Courier New"/>
-                <w:sz w:val="20"/>
-                <w:szCs w:val="20"/>
-              </w:rPr>
-            </w:pPr>
-            <w:proofErr w:type="spellStart"/>
-            <w:proofErr w:type="gramStart"/>
-            <w:r>
-              <w:rPr>
-                <w:rFonts w:ascii="Courier New" w:hAnsi="Courier New" w:cs="Courier New"/>
-                <w:sz w:val="20"/>
-                <w:szCs w:val="20"/>
-              </w:rPr>
-              <w:t>camera.framerate</w:t>
-            </w:r>
-            <w:proofErr w:type="spellEnd"/>
-            <w:proofErr w:type="gramEnd"/>
-            <w:r>
-              <w:rPr>
-                <w:rFonts w:ascii="Courier New" w:hAnsi="Courier New" w:cs="Courier New"/>
-                <w:sz w:val="20"/>
-                <w:szCs w:val="20"/>
-              </w:rPr>
-              <w:t xml:space="preserve"> = 32</w:t>
-            </w:r>
-          </w:p>
-          <w:p>
-            <w:pPr>
-              <w:tabs>
-                <w:tab w:val="left" w:pos="3060"/>
-              </w:tabs>
-              <w:rPr>
-                <w:rFonts w:ascii="Courier New" w:hAnsi="Courier New" w:cs="Courier New"/>
-                <w:sz w:val="20"/>
-                <w:szCs w:val="20"/>
-              </w:rPr>
-            </w:pPr>
-            <w:proofErr w:type="spellStart"/>
-            <w:r>
-              <w:rPr>
-                <w:rFonts w:ascii="Courier New" w:hAnsi="Courier New" w:cs="Courier New"/>
-                <w:sz w:val="20"/>
-                <w:szCs w:val="20"/>
-              </w:rPr>
-              <w:t>rawCapture</w:t>
-            </w:r>
-            <w:proofErr w:type="spellEnd"/>
-            <w:r>
-              <w:rPr>
-                <w:rFonts w:ascii="Courier New" w:hAnsi="Courier New" w:cs="Courier New"/>
-                <w:sz w:val="20"/>
-                <w:szCs w:val="20"/>
-              </w:rPr>
-              <w:t xml:space="preserve"> = </w:t>
-            </w:r>
-            <w:proofErr w:type="spellStart"/>
-            <w:r>
-              <w:rPr>
-                <w:rFonts w:ascii="Courier New" w:hAnsi="Courier New" w:cs="Courier New"/>
-                <w:sz w:val="20"/>
-                <w:szCs w:val="20"/>
-              </w:rPr>
-              <w:t>PiRGBArray</w:t>
-            </w:r>
-            <w:proofErr w:type="spellEnd"/>
-            <w:r>
-              <w:rPr>
-                <w:rFonts w:ascii="Courier New" w:hAnsi="Courier New" w:cs="Courier New"/>
-                <w:sz w:val="20"/>
-                <w:szCs w:val="20"/>
-              </w:rPr>
-              <w:t>(</w:t>
-            </w:r>
-            <w:proofErr w:type="spellStart"/>
-            <w:r>
-              <w:rPr>
-                <w:rFonts w:ascii="Courier New" w:hAnsi="Courier New" w:cs="Courier New"/>
-                <w:sz w:val="20"/>
-                <w:szCs w:val="20"/>
-              </w:rPr>
-              <w:t>camera</w:t>
-            </w:r>
-            <w:proofErr w:type="spellEnd"/>
-            <w:r>
-              <w:rPr>
-                <w:rFonts w:ascii="Courier New" w:hAnsi="Courier New" w:cs="Courier New"/>
-                <w:sz w:val="20"/>
-                <w:szCs w:val="20"/>
-              </w:rPr>
-              <w:t>, size=(640, 480))</w:t>
-            </w:r>
-          </w:p>
-          <w:p>
-            <w:pPr>
-              <w:tabs>
-                <w:tab w:val="left" w:pos="3060"/>
-              </w:tabs>
-              <w:rPr>
-                <w:rFonts w:ascii="Courier New" w:hAnsi="Courier New" w:cs="Courier New"/>
-                <w:sz w:val="20"/>
-                <w:szCs w:val="20"/>
-              </w:rPr>
-            </w:pPr>
-            <w:proofErr w:type="spellStart"/>
-            <w:proofErr w:type="gramStart"/>
-            <w:r>
-              <w:rPr>
-                <w:rFonts w:ascii="Courier New" w:hAnsi="Courier New" w:cs="Courier New"/>
-                <w:sz w:val="20"/>
-                <w:szCs w:val="20"/>
-              </w:rPr>
-              <w:t>time.sleep</w:t>
-            </w:r>
-            <w:proofErr w:type="spellEnd"/>
-            <w:proofErr w:type="gramEnd"/>
-            <w:r>
-              <w:rPr>
-                <w:rFonts w:ascii="Courier New" w:hAnsi="Courier New" w:cs="Courier New"/>
-                <w:sz w:val="20"/>
-                <w:szCs w:val="20"/>
-              </w:rPr>
-              <w:t>(0.1)</w:t>
-            </w:r>
-          </w:p>
-          <w:p>
-            <w:pPr>
-              <w:tabs>
-                <w:tab w:val="left" w:pos="3060"/>
-              </w:tabs>
-              <w:rPr>
-                <w:rFonts w:ascii="Courier New" w:hAnsi="Courier New" w:cs="Courier New"/>
-                <w:sz w:val="20"/>
-                <w:szCs w:val="20"/>
-              </w:rPr>
-            </w:pPr>
-          </w:p>
-          <w:p>
-            <w:pPr>
-              <w:tabs>
-                <w:tab w:val="left" w:pos="3060"/>
-              </w:tabs>
-              <w:rPr>
-                <w:rFonts w:ascii="Courier New" w:hAnsi="Courier New" w:cs="Courier New"/>
-                <w:color w:val="FF0000"/>
-                <w:sz w:val="20"/>
-                <w:szCs w:val="20"/>
-              </w:rPr>
-            </w:pPr>
-            <w:r>
-              <w:rPr>
-                <w:rFonts w:ascii="Courier New" w:hAnsi="Courier New" w:cs="Courier New"/>
-                <w:color w:val="FF0000"/>
-                <w:sz w:val="20"/>
-                <w:szCs w:val="20"/>
-              </w:rPr>
-              <w:t>#</w:t>
-            </w:r>
-            <w:proofErr w:type="spellStart"/>
-            <w:r>
-              <w:rPr>
-                <w:rFonts w:ascii="Courier New" w:hAnsi="Courier New" w:cs="Courier New"/>
-                <w:color w:val="FF0000"/>
-                <w:sz w:val="20"/>
-                <w:szCs w:val="20"/>
-              </w:rPr>
-              <w:t>OpenCV</w:t>
-            </w:r>
-            <w:proofErr w:type="spellEnd"/>
-            <w:r>
-              <w:rPr>
-                <w:rFonts w:ascii="Courier New" w:hAnsi="Courier New" w:cs="Courier New"/>
-                <w:color w:val="FF0000"/>
-                <w:sz w:val="20"/>
-                <w:szCs w:val="20"/>
-              </w:rPr>
-              <w:t xml:space="preserve"> </w:t>
-            </w:r>
-            <w:proofErr w:type="spellStart"/>
-            <w:r>
-              <w:rPr>
-                <w:rFonts w:ascii="Courier New" w:hAnsi="Courier New" w:cs="Courier New"/>
-                <w:color w:val="FF0000"/>
-                <w:sz w:val="20"/>
-                <w:szCs w:val="20"/>
-              </w:rPr>
-              <w:t>face</w:t>
-            </w:r>
-            <w:proofErr w:type="spellEnd"/>
-            <w:r>
-              <w:rPr>
-                <w:rFonts w:ascii="Courier New" w:hAnsi="Courier New" w:cs="Courier New"/>
-                <w:color w:val="FF0000"/>
-                <w:sz w:val="20"/>
-                <w:szCs w:val="20"/>
-              </w:rPr>
-              <w:t xml:space="preserve"> </w:t>
-            </w:r>
-            <w:proofErr w:type="spellStart"/>
-            <w:r>
-              <w:rPr>
-                <w:rFonts w:ascii="Courier New" w:hAnsi="Courier New" w:cs="Courier New"/>
-                <w:color w:val="FF0000"/>
-                <w:sz w:val="20"/>
-                <w:szCs w:val="20"/>
-              </w:rPr>
-              <w:t>xml</w:t>
-            </w:r>
-            <w:proofErr w:type="spellEnd"/>
-            <w:r>
-              <w:rPr>
-                <w:rFonts w:ascii="Courier New" w:hAnsi="Courier New" w:cs="Courier New"/>
-                <w:color w:val="FF0000"/>
-                <w:sz w:val="20"/>
-                <w:szCs w:val="20"/>
-              </w:rPr>
-              <w:t xml:space="preserve"> dosyası</w:t>
-            </w:r>
-          </w:p>
-          <w:p>
-            <w:pPr>
-              <w:tabs>
-                <w:tab w:val="left" w:pos="3060"/>
-              </w:tabs>
-              <w:rPr>
-                <w:rFonts w:ascii="Courier New" w:hAnsi="Courier New" w:cs="Courier New"/>
-                <w:sz w:val="20"/>
-                <w:szCs w:val="20"/>
-              </w:rPr>
-            </w:pPr>
-            <w:proofErr w:type="spellStart"/>
-            <w:r>
-              <w:rPr>
-                <w:rFonts w:ascii="Courier New" w:hAnsi="Courier New" w:cs="Courier New"/>
-                <w:sz w:val="20"/>
-                <w:szCs w:val="20"/>
-              </w:rPr>
-              <w:t>face_cascade</w:t>
-            </w:r>
-            <w:proofErr w:type="spellEnd"/>
-            <w:r>
-              <w:rPr>
-                <w:rFonts w:ascii="Courier New" w:hAnsi="Courier New" w:cs="Courier New"/>
-                <w:sz w:val="20"/>
-                <w:szCs w:val="20"/>
-              </w:rPr>
-              <w:t xml:space="preserve"> = cv2.CascadeClassifier(</w:t>
-            </w:r>
-            <w:r>
-              <w:rPr>
-                <w:rFonts w:ascii="Courier New" w:hAnsi="Courier New" w:cs="Courier New"/>
-                <w:color w:val="538135" w:themeColor="accent6" w:themeShade="BF"/>
-                <w:sz w:val="20"/>
-                <w:szCs w:val="20"/>
-              </w:rPr>
-              <w:t>'/home/pi/opencv-3.4.0/data/haarcascades/haarcascade_frontalface_</w:t>
-            </w:r>
-            <w:proofErr w:type="gramStart"/>
-            <w:r>
-              <w:rPr>
-                <w:rFonts w:ascii="Courier New" w:hAnsi="Courier New" w:cs="Courier New"/>
-                <w:color w:val="538135" w:themeColor="accent6" w:themeShade="BF"/>
-                <w:sz w:val="20"/>
-                <w:szCs w:val="20"/>
-              </w:rPr>
-              <w:t>alt.xml</w:t>
-            </w:r>
-            <w:proofErr w:type="gramEnd"/>
-            <w:r>
-              <w:rPr>
-                <w:rFonts w:ascii="Courier New" w:hAnsi="Courier New" w:cs="Courier New"/>
-                <w:color w:val="538135" w:themeColor="accent6" w:themeShade="BF"/>
-                <w:sz w:val="20"/>
-                <w:szCs w:val="20"/>
-              </w:rPr>
-              <w:t>'</w:t>
-            </w:r>
-            <w:r>
-              <w:rPr>
-                <w:rFonts w:ascii="Courier New" w:hAnsi="Courier New" w:cs="Courier New"/>
-                <w:sz w:val="20"/>
-                <w:szCs w:val="20"/>
-              </w:rPr>
-              <w:t>)</w:t>
-            </w:r>
-          </w:p>
-          <w:p>
-            <w:pPr>
-              <w:tabs>
-                <w:tab w:val="left" w:pos="3060"/>
-              </w:tabs>
-              <w:rPr>
-                <w:rFonts w:ascii="Courier New" w:hAnsi="Courier New" w:cs="Courier New"/>
-                <w:sz w:val="20"/>
-                <w:szCs w:val="20"/>
-              </w:rPr>
-            </w:pPr>
-          </w:p>
-          <w:p>
-            <w:pPr>
-              <w:tabs>
-                <w:tab w:val="left" w:pos="3060"/>
-              </w:tabs>
-              <w:rPr>
-                <w:rFonts w:ascii="Courier New" w:hAnsi="Courier New" w:cs="Courier New"/>
-                <w:color w:val="FF0000"/>
-                <w:sz w:val="20"/>
-                <w:szCs w:val="20"/>
-              </w:rPr>
-            </w:pPr>
-            <w:r>
-              <w:rPr>
-                <w:rFonts w:ascii="Courier New" w:hAnsi="Courier New" w:cs="Courier New"/>
-                <w:color w:val="FF0000"/>
-                <w:sz w:val="20"/>
-                <w:szCs w:val="20"/>
-              </w:rPr>
-              <w:t xml:space="preserve">#Yüz tespit algoritması        </w:t>
-            </w:r>
-          </w:p>
-          <w:p>
-            <w:pPr>
-              <w:tabs>
-                <w:tab w:val="left" w:pos="3060"/>
-              </w:tabs>
-              <w:rPr>
-                <w:rFonts w:ascii="Courier New" w:hAnsi="Courier New" w:cs="Courier New"/>
-                <w:sz w:val="20"/>
-                <w:szCs w:val="20"/>
-              </w:rPr>
-            </w:pPr>
-            <w:proofErr w:type="spellStart"/>
-            <w:r>
-              <w:rPr>
-                <w:rFonts w:ascii="Courier New" w:hAnsi="Courier New" w:cs="Courier New"/>
-                <w:color w:val="FFC000" w:themeColor="accent4"/>
-                <w:sz w:val="20"/>
-                <w:szCs w:val="20"/>
-              </w:rPr>
-              <w:t>for</w:t>
-            </w:r>
-            <w:proofErr w:type="spellEnd"/>
-            <w:r>
-              <w:rPr>
-                <w:rFonts w:ascii="Courier New" w:hAnsi="Courier New" w:cs="Courier New"/>
-                <w:sz w:val="20"/>
-                <w:szCs w:val="20"/>
-              </w:rPr>
-              <w:t xml:space="preserve"> </w:t>
-            </w:r>
-            <w:proofErr w:type="spellStart"/>
-            <w:r>
-              <w:rPr>
-                <w:rFonts w:ascii="Courier New" w:hAnsi="Courier New" w:cs="Courier New"/>
-                <w:sz w:val="20"/>
-                <w:szCs w:val="20"/>
-              </w:rPr>
-              <w:t>frame</w:t>
-            </w:r>
-            <w:proofErr w:type="spellEnd"/>
-            <w:r>
-              <w:rPr>
-                <w:rFonts w:ascii="Courier New" w:hAnsi="Courier New" w:cs="Courier New"/>
-                <w:sz w:val="20"/>
-                <w:szCs w:val="20"/>
-              </w:rPr>
-              <w:t xml:space="preserve"> </w:t>
-            </w:r>
-            <w:r>
-              <w:rPr>
-                <w:rFonts w:ascii="Courier New" w:hAnsi="Courier New" w:cs="Courier New"/>
-                <w:color w:val="FFC000" w:themeColor="accent4"/>
-                <w:sz w:val="20"/>
-                <w:szCs w:val="20"/>
-              </w:rPr>
-              <w:t>in</w:t>
-            </w:r>
-            <w:r>
-              <w:rPr>
-                <w:rFonts w:ascii="Courier New" w:hAnsi="Courier New" w:cs="Courier New"/>
-                <w:sz w:val="20"/>
-                <w:szCs w:val="20"/>
-              </w:rPr>
-              <w:t xml:space="preserve"> </w:t>
-            </w:r>
-            <w:proofErr w:type="spellStart"/>
-            <w:proofErr w:type="gramStart"/>
-            <w:r>
-              <w:rPr>
-                <w:rFonts w:ascii="Courier New" w:hAnsi="Courier New" w:cs="Courier New"/>
-                <w:color w:val="000000" w:themeColor="text1"/>
-                <w:sz w:val="20"/>
-                <w:szCs w:val="20"/>
-              </w:rPr>
-              <w:t>camera.capture</w:t>
-            </w:r>
-            <w:proofErr w:type="gramEnd"/>
-            <w:r>
-              <w:rPr>
-                <w:rFonts w:ascii="Courier New" w:hAnsi="Courier New" w:cs="Courier New"/>
-                <w:sz w:val="20"/>
-                <w:szCs w:val="20"/>
-              </w:rPr>
-              <w:t>_continuous</w:t>
-            </w:r>
-            <w:proofErr w:type="spellEnd"/>
-            <w:r>
-              <w:rPr>
-                <w:rFonts w:ascii="Courier New" w:hAnsi="Courier New" w:cs="Courier New"/>
-                <w:sz w:val="20"/>
-                <w:szCs w:val="20"/>
-              </w:rPr>
-              <w:t>(</w:t>
-            </w:r>
-            <w:proofErr w:type="spellStart"/>
-            <w:r>
-              <w:rPr>
-                <w:rFonts w:ascii="Courier New" w:hAnsi="Courier New" w:cs="Courier New"/>
-                <w:sz w:val="20"/>
-                <w:szCs w:val="20"/>
-              </w:rPr>
-              <w:t>rawCapture</w:t>
-            </w:r>
-            <w:proofErr w:type="spellEnd"/>
-            <w:r>
-              <w:rPr>
-                <w:rFonts w:ascii="Courier New" w:hAnsi="Courier New" w:cs="Courier New"/>
-                <w:sz w:val="20"/>
-                <w:szCs w:val="20"/>
-              </w:rPr>
-              <w:t>, format</w:t>
-            </w:r>
-            <w:r>
-              <w:rPr>
-                <w:rFonts w:ascii="Courier New" w:hAnsi="Courier New" w:cs="Courier New"/>
-                <w:color w:val="538135" w:themeColor="accent6" w:themeShade="BF"/>
-                <w:sz w:val="20"/>
-                <w:szCs w:val="20"/>
-              </w:rPr>
-              <w:t>="</w:t>
-            </w:r>
-            <w:proofErr w:type="spellStart"/>
-            <w:r>
-              <w:rPr>
-                <w:rFonts w:ascii="Courier New" w:hAnsi="Courier New" w:cs="Courier New"/>
-                <w:color w:val="538135" w:themeColor="accent6" w:themeShade="BF"/>
-                <w:sz w:val="20"/>
-                <w:szCs w:val="20"/>
-              </w:rPr>
-              <w:t>bgr</w:t>
-            </w:r>
-            <w:proofErr w:type="spellEnd"/>
-            <w:r>
-              <w:rPr>
-                <w:rFonts w:ascii="Courier New" w:hAnsi="Courier New" w:cs="Courier New"/>
-                <w:color w:val="538135" w:themeColor="accent6" w:themeShade="BF"/>
-                <w:sz w:val="20"/>
-                <w:szCs w:val="20"/>
-              </w:rPr>
-              <w:t>"</w:t>
-            </w:r>
-            <w:r>
-              <w:rPr>
-                <w:rFonts w:ascii="Courier New" w:hAnsi="Courier New" w:cs="Courier New"/>
-                <w:sz w:val="20"/>
-                <w:szCs w:val="20"/>
-              </w:rPr>
-              <w:t xml:space="preserve">, </w:t>
-            </w:r>
-            <w:proofErr w:type="spellStart"/>
-            <w:r>
-              <w:rPr>
-                <w:rFonts w:ascii="Courier New" w:hAnsi="Courier New" w:cs="Courier New"/>
-                <w:sz w:val="20"/>
-                <w:szCs w:val="20"/>
-              </w:rPr>
-              <w:t>use_video_port</w:t>
-            </w:r>
-            <w:proofErr w:type="spellEnd"/>
-            <w:r>
-              <w:rPr>
-                <w:rFonts w:ascii="Courier New" w:hAnsi="Courier New" w:cs="Courier New"/>
-                <w:sz w:val="20"/>
-                <w:szCs w:val="20"/>
-              </w:rPr>
-              <w:t>=</w:t>
-            </w:r>
-            <w:r>
-              <w:rPr>
-                <w:rFonts w:ascii="Courier New" w:hAnsi="Courier New" w:cs="Courier New"/>
-                <w:color w:val="FFC000" w:themeColor="accent4"/>
-                <w:sz w:val="20"/>
-                <w:szCs w:val="20"/>
-              </w:rPr>
-              <w:t>True</w:t>
-            </w:r>
-            <w:r>
-              <w:rPr>
-                <w:rFonts w:ascii="Courier New" w:hAnsi="Courier New" w:cs="Courier New"/>
-                <w:sz w:val="20"/>
-                <w:szCs w:val="20"/>
-              </w:rPr>
-              <w:t>):</w:t>
-            </w:r>
-          </w:p>
-          <w:p>
-            <w:pPr>
-              <w:tabs>
-                <w:tab w:val="left" w:pos="3060"/>
-              </w:tabs>
-              <w:rPr>
-                <w:rFonts w:ascii="Courier New" w:hAnsi="Courier New" w:cs="Courier New"/>
-                <w:sz w:val="20"/>
-                <w:szCs w:val="20"/>
-              </w:rPr>
-            </w:pPr>
-            <w:r>
-              <w:rPr>
-                <w:rFonts w:ascii="Courier New" w:hAnsi="Courier New" w:cs="Courier New"/>
-                <w:sz w:val="20"/>
-                <w:szCs w:val="20"/>
-              </w:rPr>
-              <w:tab/>
-            </w:r>
-          </w:p>
-          <w:p>
-            <w:pPr>
-              <w:tabs>
-                <w:tab w:val="left" w:pos="3060"/>
-              </w:tabs>
-              <w:rPr>
-                <w:rFonts w:ascii="Courier New" w:hAnsi="Courier New" w:cs="Courier New"/>
-                <w:sz w:val="20"/>
-                <w:szCs w:val="20"/>
-              </w:rPr>
-            </w:pPr>
-            <w:r>
-              <w:rPr>
-                <w:rFonts w:ascii="Courier New" w:hAnsi="Courier New" w:cs="Courier New"/>
-                <w:sz w:val="20"/>
-                <w:szCs w:val="20"/>
-              </w:rPr>
-              <w:t xml:space="preserve">    </w:t>
-            </w:r>
-            <w:proofErr w:type="spellStart"/>
-            <w:r>
-              <w:rPr>
-                <w:rFonts w:ascii="Courier New" w:hAnsi="Courier New" w:cs="Courier New"/>
-                <w:sz w:val="20"/>
-                <w:szCs w:val="20"/>
-              </w:rPr>
-              <w:t>image</w:t>
-            </w:r>
-            <w:proofErr w:type="spellEnd"/>
-            <w:r>
-              <w:rPr>
-                <w:rFonts w:ascii="Courier New" w:hAnsi="Courier New" w:cs="Courier New"/>
-                <w:sz w:val="20"/>
-                <w:szCs w:val="20"/>
-              </w:rPr>
-              <w:t xml:space="preserve"> = </w:t>
-            </w:r>
-            <w:proofErr w:type="spellStart"/>
-            <w:proofErr w:type="gramStart"/>
-            <w:r>
-              <w:rPr>
-                <w:rFonts w:ascii="Courier New" w:hAnsi="Courier New" w:cs="Courier New"/>
-                <w:sz w:val="20"/>
-                <w:szCs w:val="20"/>
-              </w:rPr>
-              <w:t>frame.array</w:t>
-            </w:r>
-            <w:proofErr w:type="spellEnd"/>
-            <w:proofErr w:type="gramEnd"/>
-          </w:p>
-          <w:p>
-            <w:pPr>
-              <w:tabs>
-                <w:tab w:val="left" w:pos="3060"/>
-              </w:tabs>
-              <w:rPr>
-                <w:rFonts w:ascii="Courier New" w:hAnsi="Courier New" w:cs="Courier New"/>
-                <w:sz w:val="20"/>
-                <w:szCs w:val="20"/>
-              </w:rPr>
-            </w:pPr>
-            <w:r>
-              <w:rPr>
-                <w:rFonts w:ascii="Courier New" w:hAnsi="Courier New" w:cs="Courier New"/>
-                <w:sz w:val="20"/>
-                <w:szCs w:val="20"/>
-              </w:rPr>
-              <w:t xml:space="preserve">    </w:t>
-            </w:r>
-            <w:proofErr w:type="spellStart"/>
-            <w:r>
-              <w:rPr>
-                <w:rFonts w:ascii="Courier New" w:hAnsi="Courier New" w:cs="Courier New"/>
-                <w:sz w:val="20"/>
-                <w:szCs w:val="20"/>
-              </w:rPr>
-              <w:t>gray</w:t>
-            </w:r>
-            <w:proofErr w:type="spellEnd"/>
-            <w:r>
-              <w:rPr>
-                <w:rFonts w:ascii="Courier New" w:hAnsi="Courier New" w:cs="Courier New"/>
-                <w:sz w:val="20"/>
-                <w:szCs w:val="20"/>
-              </w:rPr>
-              <w:t xml:space="preserve"> = cv2.cvtColor(image,cv2.COLOR_BGR2GRAY)</w:t>
-            </w:r>
-          </w:p>
-          <w:p>
-            <w:pPr>
-              <w:tabs>
-                <w:tab w:val="left" w:pos="3060"/>
-              </w:tabs>
-              <w:rPr>
-                <w:rFonts w:ascii="Courier New" w:hAnsi="Courier New" w:cs="Courier New"/>
-                <w:sz w:val="20"/>
-                <w:szCs w:val="20"/>
-              </w:rPr>
-            </w:pPr>
-            <w:r>
-              <w:rPr>
-                <w:rFonts w:ascii="Courier New" w:hAnsi="Courier New" w:cs="Courier New"/>
-                <w:sz w:val="20"/>
-                <w:szCs w:val="20"/>
-              </w:rPr>
-              <w:tab/>
-            </w:r>
-          </w:p>
-          <w:p>
-            <w:pPr>
-              <w:tabs>
-                <w:tab w:val="left" w:pos="3060"/>
-              </w:tabs>
-              <w:rPr>
-                <w:rFonts w:ascii="Courier New" w:hAnsi="Courier New" w:cs="Courier New"/>
-                <w:sz w:val="20"/>
-                <w:szCs w:val="20"/>
-              </w:rPr>
-            </w:pPr>
-            <w:r>
-              <w:rPr>
-                <w:rFonts w:ascii="Courier New" w:hAnsi="Courier New" w:cs="Courier New"/>
-                <w:sz w:val="20"/>
-                <w:szCs w:val="20"/>
-              </w:rPr>
-              <w:t xml:space="preserve">    </w:t>
-            </w:r>
-            <w:proofErr w:type="spellStart"/>
-            <w:r>
-              <w:rPr>
-                <w:rFonts w:ascii="Courier New" w:hAnsi="Courier New" w:cs="Courier New"/>
-                <w:sz w:val="20"/>
-                <w:szCs w:val="20"/>
-              </w:rPr>
-              <w:t>faces</w:t>
-            </w:r>
-            <w:proofErr w:type="spellEnd"/>
-            <w:r>
-              <w:rPr>
-                <w:rFonts w:ascii="Courier New" w:hAnsi="Courier New" w:cs="Courier New"/>
-                <w:sz w:val="20"/>
-                <w:szCs w:val="20"/>
-              </w:rPr>
-              <w:t xml:space="preserve"> = </w:t>
-            </w:r>
-            <w:proofErr w:type="spellStart"/>
-            <w:r>
-              <w:rPr>
-                <w:rFonts w:ascii="Courier New" w:hAnsi="Courier New" w:cs="Courier New"/>
-                <w:sz w:val="20"/>
-                <w:szCs w:val="20"/>
-              </w:rPr>
-              <w:t>face_</w:t>
-            </w:r>
-            <w:proofErr w:type="gramStart"/>
-            <w:r>
-              <w:rPr>
-                <w:rFonts w:ascii="Courier New" w:hAnsi="Courier New" w:cs="Courier New"/>
-                <w:sz w:val="20"/>
-                <w:szCs w:val="20"/>
-              </w:rPr>
-              <w:t>cascade.detectMultiScale</w:t>
-            </w:r>
-            <w:proofErr w:type="spellEnd"/>
-            <w:proofErr w:type="gramEnd"/>
-            <w:r>
-              <w:rPr>
-                <w:rFonts w:ascii="Courier New" w:hAnsi="Courier New" w:cs="Courier New"/>
-                <w:sz w:val="20"/>
-                <w:szCs w:val="20"/>
-              </w:rPr>
-              <w:t>(</w:t>
-            </w:r>
-            <w:proofErr w:type="spellStart"/>
-            <w:r>
-              <w:rPr>
-                <w:rFonts w:ascii="Courier New" w:hAnsi="Courier New" w:cs="Courier New"/>
-                <w:sz w:val="20"/>
-                <w:szCs w:val="20"/>
-              </w:rPr>
-              <w:t>gray</w:t>
-            </w:r>
-            <w:proofErr w:type="spellEnd"/>
-            <w:r>
-              <w:rPr>
-                <w:rFonts w:ascii="Courier New" w:hAnsi="Courier New" w:cs="Courier New"/>
-                <w:sz w:val="20"/>
-                <w:szCs w:val="20"/>
-              </w:rPr>
-              <w:t>, 1.1, 5)</w:t>
-            </w:r>
-          </w:p>
-          <w:p>
-            <w:pPr>
-              <w:tabs>
-                <w:tab w:val="left" w:pos="3060"/>
-              </w:tabs>
-              <w:rPr>
-                <w:rFonts w:ascii="Courier New" w:hAnsi="Courier New" w:cs="Courier New"/>
-                <w:sz w:val="20"/>
-                <w:szCs w:val="20"/>
-              </w:rPr>
-            </w:pPr>
-          </w:p>
-          <w:p>
-            <w:pPr>
-              <w:tabs>
-                <w:tab w:val="left" w:pos="3060"/>
-              </w:tabs>
-              <w:rPr>
-                <w:rFonts w:ascii="Courier New" w:hAnsi="Courier New" w:cs="Courier New"/>
-                <w:sz w:val="20"/>
-                <w:szCs w:val="20"/>
-              </w:rPr>
-            </w:pPr>
-            <w:r>
-              <w:rPr>
-                <w:rFonts w:ascii="Courier New" w:hAnsi="Courier New" w:cs="Courier New"/>
-                <w:sz w:val="20"/>
-                <w:szCs w:val="20"/>
-              </w:rPr>
-              <w:t xml:space="preserve">    </w:t>
-            </w:r>
-            <w:proofErr w:type="spellStart"/>
-            <w:r>
-              <w:rPr>
-                <w:rFonts w:ascii="Courier New" w:hAnsi="Courier New" w:cs="Courier New"/>
-                <w:color w:val="FFC000" w:themeColor="accent4"/>
-                <w:sz w:val="20"/>
-                <w:szCs w:val="20"/>
-              </w:rPr>
-              <w:t>for</w:t>
-            </w:r>
-            <w:proofErr w:type="spellEnd"/>
-            <w:r>
-              <w:rPr>
-                <w:rFonts w:ascii="Courier New" w:hAnsi="Courier New" w:cs="Courier New"/>
-                <w:sz w:val="20"/>
-                <w:szCs w:val="20"/>
-              </w:rPr>
-              <w:t xml:space="preserve"> (</w:t>
-            </w:r>
-            <w:proofErr w:type="spellStart"/>
-            <w:r>
-              <w:rPr>
-                <w:rFonts w:ascii="Courier New" w:hAnsi="Courier New" w:cs="Courier New"/>
-                <w:sz w:val="20"/>
-                <w:szCs w:val="20"/>
-              </w:rPr>
-              <w:t>x,y,w,h</w:t>
-            </w:r>
-            <w:proofErr w:type="spellEnd"/>
-            <w:r>
-              <w:rPr>
-                <w:rFonts w:ascii="Courier New" w:hAnsi="Courier New" w:cs="Courier New"/>
-                <w:sz w:val="20"/>
-                <w:szCs w:val="20"/>
-              </w:rPr>
-              <w:t xml:space="preserve">) </w:t>
-            </w:r>
-            <w:r>
-              <w:rPr>
-                <w:rFonts w:ascii="Courier New" w:hAnsi="Courier New" w:cs="Courier New"/>
-                <w:color w:val="FFC000" w:themeColor="accent4"/>
-                <w:sz w:val="20"/>
-                <w:szCs w:val="20"/>
-              </w:rPr>
-              <w:t>in</w:t>
-            </w:r>
-            <w:r>
-              <w:rPr>
-                <w:rFonts w:ascii="Courier New" w:hAnsi="Courier New" w:cs="Courier New"/>
-                <w:sz w:val="20"/>
-                <w:szCs w:val="20"/>
-              </w:rPr>
-              <w:t xml:space="preserve"> </w:t>
-            </w:r>
-            <w:proofErr w:type="spellStart"/>
-            <w:r>
-              <w:rPr>
-                <w:rFonts w:ascii="Courier New" w:hAnsi="Courier New" w:cs="Courier New"/>
-                <w:sz w:val="20"/>
-                <w:szCs w:val="20"/>
-              </w:rPr>
-              <w:t>faces</w:t>
-            </w:r>
-            <w:proofErr w:type="spellEnd"/>
-            <w:r>
-              <w:rPr>
-                <w:rFonts w:ascii="Courier New" w:hAnsi="Courier New" w:cs="Courier New"/>
-                <w:sz w:val="20"/>
-                <w:szCs w:val="20"/>
-              </w:rPr>
-              <w:t>:</w:t>
-            </w:r>
-          </w:p>
-          <w:p>
-            <w:pPr>
-              <w:tabs>
-                <w:tab w:val="left" w:pos="3060"/>
-              </w:tabs>
-              <w:rPr>
-                <w:rFonts w:ascii="Courier New" w:hAnsi="Courier New" w:cs="Courier New"/>
-                <w:sz w:val="20"/>
-                <w:szCs w:val="20"/>
-              </w:rPr>
-            </w:pPr>
-            <w:r>
-              <w:rPr>
-                <w:rFonts w:ascii="Courier New" w:hAnsi="Courier New" w:cs="Courier New"/>
-                <w:sz w:val="20"/>
-                <w:szCs w:val="20"/>
-              </w:rPr>
-              <w:t xml:space="preserve">        cv2.rectangle(</w:t>
-            </w:r>
-            <w:proofErr w:type="spellStart"/>
-            <w:r>
-              <w:rPr>
-                <w:rFonts w:ascii="Courier New" w:hAnsi="Courier New" w:cs="Courier New"/>
-                <w:sz w:val="20"/>
-                <w:szCs w:val="20"/>
-              </w:rPr>
-              <w:t>image</w:t>
-            </w:r>
-            <w:proofErr w:type="spellEnd"/>
-            <w:r>
-              <w:rPr>
-                <w:rFonts w:ascii="Courier New" w:hAnsi="Courier New" w:cs="Courier New"/>
-                <w:sz w:val="20"/>
-                <w:szCs w:val="20"/>
-              </w:rPr>
-              <w:t>,(</w:t>
-            </w:r>
-            <w:proofErr w:type="spellStart"/>
-            <w:r>
-              <w:rPr>
-                <w:rFonts w:ascii="Courier New" w:hAnsi="Courier New" w:cs="Courier New"/>
-                <w:sz w:val="20"/>
-                <w:szCs w:val="20"/>
-              </w:rPr>
-              <w:t>x,y</w:t>
-            </w:r>
-            <w:proofErr w:type="spellEnd"/>
-            <w:r>
-              <w:rPr>
-                <w:rFonts w:ascii="Courier New" w:hAnsi="Courier New" w:cs="Courier New"/>
-                <w:sz w:val="20"/>
-                <w:szCs w:val="20"/>
-              </w:rPr>
-              <w:t>),(</w:t>
-            </w:r>
-            <w:proofErr w:type="spellStart"/>
-            <w:r>
-              <w:rPr>
-                <w:rFonts w:ascii="Courier New" w:hAnsi="Courier New" w:cs="Courier New"/>
-                <w:sz w:val="20"/>
-                <w:szCs w:val="20"/>
-              </w:rPr>
-              <w:t>x+w,y+h</w:t>
-            </w:r>
-            <w:proofErr w:type="spellEnd"/>
-            <w:r>
-              <w:rPr>
-                <w:rFonts w:ascii="Courier New" w:hAnsi="Courier New" w:cs="Courier New"/>
-                <w:sz w:val="20"/>
-                <w:szCs w:val="20"/>
-              </w:rPr>
-              <w:t>),(255,0,0),2)</w:t>
-            </w:r>
-          </w:p>
-          <w:p>
-            <w:pPr>
-              <w:tabs>
-                <w:tab w:val="left" w:pos="3060"/>
-              </w:tabs>
-              <w:rPr>
-                <w:rFonts w:ascii="Courier New" w:hAnsi="Courier New" w:cs="Courier New"/>
-                <w:sz w:val="20"/>
-                <w:szCs w:val="20"/>
-              </w:rPr>
-            </w:pPr>
-          </w:p>
-          <w:p>
-            <w:pPr>
-              <w:tabs>
-                <w:tab w:val="left" w:pos="3060"/>
-              </w:tabs>
-              <w:rPr>
-                <w:rFonts w:ascii="Courier New" w:hAnsi="Courier New" w:cs="Courier New"/>
-                <w:color w:val="FF0000"/>
-                <w:sz w:val="20"/>
-                <w:szCs w:val="20"/>
-              </w:rPr>
-            </w:pPr>
-            <w:r>
-              <w:rPr>
-                <w:rFonts w:ascii="Courier New" w:hAnsi="Courier New" w:cs="Courier New"/>
-                <w:color w:val="FF0000"/>
-                <w:sz w:val="20"/>
-                <w:szCs w:val="20"/>
-              </w:rPr>
-              <w:t xml:space="preserve">        # x1,y1 ---------</w:t>
-            </w:r>
-          </w:p>
-          <w:p>
-            <w:pPr>
-              <w:tabs>
-                <w:tab w:val="left" w:pos="3060"/>
-              </w:tabs>
-              <w:rPr>
-                <w:rFonts w:ascii="Courier New" w:hAnsi="Courier New" w:cs="Courier New"/>
-                <w:color w:val="FF0000"/>
-                <w:sz w:val="20"/>
-                <w:szCs w:val="20"/>
-              </w:rPr>
-            </w:pPr>
-            <w:r>
-              <w:rPr>
-                <w:rFonts w:ascii="Courier New" w:hAnsi="Courier New" w:cs="Courier New"/>
-                <w:color w:val="FF0000"/>
-                <w:sz w:val="20"/>
-                <w:szCs w:val="20"/>
-              </w:rPr>
-              <w:t xml:space="preserve">        # |              |</w:t>
-            </w:r>
-          </w:p>
-          <w:p>
-            <w:pPr>
-              <w:tabs>
-                <w:tab w:val="left" w:pos="3060"/>
-              </w:tabs>
-              <w:rPr>
-                <w:rFonts w:ascii="Courier New" w:hAnsi="Courier New" w:cs="Courier New"/>
-                <w:color w:val="FF0000"/>
-                <w:sz w:val="20"/>
-                <w:szCs w:val="20"/>
-              </w:rPr>
-            </w:pPr>
-            <w:r>
-              <w:rPr>
-                <w:rFonts w:ascii="Courier New" w:hAnsi="Courier New" w:cs="Courier New"/>
-                <w:color w:val="FF0000"/>
-                <w:sz w:val="20"/>
-                <w:szCs w:val="20"/>
-              </w:rPr>
-              <w:t xml:space="preserve">        # |              |</w:t>
-            </w:r>
-          </w:p>
-          <w:p>
-            <w:pPr>
-              <w:tabs>
-                <w:tab w:val="left" w:pos="3060"/>
-              </w:tabs>
-              <w:rPr>
-                <w:rFonts w:ascii="Courier New" w:hAnsi="Courier New" w:cs="Courier New"/>
-                <w:color w:val="FF0000"/>
-                <w:sz w:val="20"/>
-                <w:szCs w:val="20"/>
-              </w:rPr>
-            </w:pPr>
-            <w:r>
-              <w:rPr>
-                <w:rFonts w:ascii="Courier New" w:hAnsi="Courier New" w:cs="Courier New"/>
-                <w:color w:val="FF0000"/>
-                <w:sz w:val="20"/>
-                <w:szCs w:val="20"/>
-              </w:rPr>
-              <w:t xml:space="preserve">        # |              |</w:t>
-            </w:r>
-          </w:p>
-          <w:p>
-            <w:pPr>
-              <w:tabs>
-                <w:tab w:val="left" w:pos="3060"/>
-              </w:tabs>
-              <w:rPr>
-                <w:rFonts w:ascii="Courier New" w:hAnsi="Courier New" w:cs="Courier New"/>
-                <w:color w:val="FF0000"/>
-                <w:sz w:val="20"/>
-                <w:szCs w:val="20"/>
-              </w:rPr>
-            </w:pPr>
-            <w:r>
-              <w:rPr>
-                <w:rFonts w:ascii="Courier New" w:hAnsi="Courier New" w:cs="Courier New"/>
-                <w:color w:val="FF0000"/>
-                <w:sz w:val="20"/>
-                <w:szCs w:val="20"/>
-              </w:rPr>
-              <w:t xml:space="preserve">        # -------------x2,y2 </w:t>
-            </w:r>
-          </w:p>
-          <w:p>
-            <w:pPr>
-              <w:tabs>
-                <w:tab w:val="left" w:pos="3060"/>
-              </w:tabs>
-              <w:rPr>
-                <w:rFonts w:ascii="Courier New" w:hAnsi="Courier New" w:cs="Courier New"/>
-                <w:color w:val="FF0000"/>
-                <w:sz w:val="20"/>
-                <w:szCs w:val="20"/>
-              </w:rPr>
-            </w:pPr>
-            <w:r>
-              <w:rPr>
-                <w:rFonts w:ascii="Courier New" w:hAnsi="Courier New" w:cs="Courier New"/>
-                <w:color w:val="FF0000"/>
-                <w:sz w:val="20"/>
-                <w:szCs w:val="20"/>
-              </w:rPr>
-              <w:t xml:space="preserve">        # Kare içine alınan yüzlerin koordinatları</w:t>
-            </w:r>
-          </w:p>
-          <w:p>
-            <w:pPr>
-              <w:tabs>
-                <w:tab w:val="left" w:pos="3060"/>
-              </w:tabs>
-              <w:rPr>
-                <w:rFonts w:ascii="Courier New" w:hAnsi="Courier New" w:cs="Courier New"/>
-                <w:color w:val="FF0000"/>
-                <w:sz w:val="20"/>
-                <w:szCs w:val="20"/>
-              </w:rPr>
-            </w:pPr>
-            <w:r>
-              <w:rPr>
-                <w:rFonts w:ascii="Courier New" w:hAnsi="Courier New" w:cs="Courier New"/>
-                <w:color w:val="FF0000"/>
-                <w:sz w:val="20"/>
-                <w:szCs w:val="20"/>
-              </w:rPr>
-              <w:t xml:space="preserve">        #x1=x, x2=</w:t>
-            </w:r>
-            <w:proofErr w:type="spellStart"/>
-            <w:r>
-              <w:rPr>
-                <w:rFonts w:ascii="Courier New" w:hAnsi="Courier New" w:cs="Courier New"/>
-                <w:color w:val="FF0000"/>
-                <w:sz w:val="20"/>
-                <w:szCs w:val="20"/>
-              </w:rPr>
-              <w:t>x+w</w:t>
-            </w:r>
-            <w:proofErr w:type="spellEnd"/>
-            <w:r>
-              <w:rPr>
-                <w:rFonts w:ascii="Courier New" w:hAnsi="Courier New" w:cs="Courier New"/>
-                <w:color w:val="FF0000"/>
-                <w:sz w:val="20"/>
-                <w:szCs w:val="20"/>
-              </w:rPr>
-              <w:t xml:space="preserve"> olduğuna göre tam ortası </w:t>
-            </w:r>
-            <w:proofErr w:type="spellStart"/>
-            <w:r>
-              <w:rPr>
-                <w:rFonts w:ascii="Courier New" w:hAnsi="Courier New" w:cs="Courier New"/>
-                <w:color w:val="FF0000"/>
-                <w:sz w:val="20"/>
-                <w:szCs w:val="20"/>
-              </w:rPr>
-              <w:t>x+w</w:t>
-            </w:r>
-            <w:proofErr w:type="spellEnd"/>
-            <w:r>
-              <w:rPr>
-                <w:rFonts w:ascii="Courier New" w:hAnsi="Courier New" w:cs="Courier New"/>
-                <w:color w:val="FF0000"/>
-                <w:sz w:val="20"/>
-                <w:szCs w:val="20"/>
-              </w:rPr>
-              <w:t>/2</w:t>
-            </w:r>
-          </w:p>
-          <w:p>
-            <w:pPr>
-              <w:tabs>
-                <w:tab w:val="left" w:pos="3060"/>
-              </w:tabs>
-              <w:rPr>
-                <w:rFonts w:ascii="Courier New" w:hAnsi="Courier New" w:cs="Courier New"/>
-                <w:color w:val="FF0000"/>
-                <w:sz w:val="20"/>
-                <w:szCs w:val="20"/>
-              </w:rPr>
-            </w:pPr>
-          </w:p>
-          <w:p>
-            <w:pPr>
-              <w:tabs>
-                <w:tab w:val="left" w:pos="3060"/>
-              </w:tabs>
-              <w:rPr>
-                <w:rFonts w:ascii="Courier New" w:hAnsi="Courier New" w:cs="Courier New"/>
-                <w:color w:val="FF0000"/>
-                <w:sz w:val="20"/>
-                <w:szCs w:val="20"/>
-              </w:rPr>
-            </w:pPr>
-            <w:r>
-              <w:rPr>
-                <w:rFonts w:ascii="Courier New" w:hAnsi="Courier New" w:cs="Courier New"/>
-                <w:color w:val="FF0000"/>
-                <w:sz w:val="20"/>
-                <w:szCs w:val="20"/>
-              </w:rPr>
-              <w:t xml:space="preserve">        ## </w:t>
-            </w:r>
-            <w:proofErr w:type="spellStart"/>
-            <w:r>
-              <w:rPr>
-                <w:rFonts w:ascii="Courier New" w:hAnsi="Courier New" w:cs="Courier New"/>
-                <w:color w:val="FF0000"/>
-                <w:sz w:val="20"/>
-                <w:szCs w:val="20"/>
-              </w:rPr>
-              <w:t>Servo</w:t>
-            </w:r>
-            <w:proofErr w:type="spellEnd"/>
-            <w:r>
-              <w:rPr>
-                <w:rFonts w:ascii="Courier New" w:hAnsi="Courier New" w:cs="Courier New"/>
-                <w:color w:val="FF0000"/>
-                <w:sz w:val="20"/>
-                <w:szCs w:val="20"/>
-              </w:rPr>
-              <w:t xml:space="preserve"> yüz takip algoritması</w:t>
-            </w:r>
-          </w:p>
-          <w:p>
-            <w:pPr>
-              <w:tabs>
-                <w:tab w:val="left" w:pos="3060"/>
-              </w:tabs>
-              <w:rPr>
-                <w:rFonts w:ascii="Courier New" w:hAnsi="Courier New" w:cs="Courier New"/>
-                <w:sz w:val="20"/>
-                <w:szCs w:val="20"/>
-              </w:rPr>
-            </w:pPr>
-            <w:r>
-              <w:rPr>
-                <w:rFonts w:ascii="Courier New" w:hAnsi="Courier New" w:cs="Courier New"/>
-                <w:sz w:val="20"/>
-                <w:szCs w:val="20"/>
-              </w:rPr>
-              <w:t xml:space="preserve">        </w:t>
-            </w:r>
-            <w:proofErr w:type="gramStart"/>
-            <w:r>
-              <w:rPr>
-                <w:rFonts w:ascii="Courier New" w:hAnsi="Courier New" w:cs="Courier New"/>
-                <w:sz w:val="20"/>
-                <w:szCs w:val="20"/>
-              </w:rPr>
-              <w:t>k</w:t>
-            </w:r>
-            <w:proofErr w:type="gramEnd"/>
-            <w:r>
-              <w:rPr>
-                <w:rFonts w:ascii="Courier New" w:hAnsi="Courier New" w:cs="Courier New"/>
-                <w:sz w:val="20"/>
-                <w:szCs w:val="20"/>
-              </w:rPr>
-              <w:t>=</w:t>
-            </w:r>
-            <w:proofErr w:type="spellStart"/>
-            <w:r>
-              <w:rPr>
-                <w:rFonts w:ascii="Courier New" w:hAnsi="Courier New" w:cs="Courier New"/>
-                <w:sz w:val="20"/>
-                <w:szCs w:val="20"/>
-              </w:rPr>
-              <w:t>x+w</w:t>
-            </w:r>
-            <w:proofErr w:type="spellEnd"/>
-            <w:r>
-              <w:rPr>
-                <w:rFonts w:ascii="Courier New" w:hAnsi="Courier New" w:cs="Courier New"/>
-                <w:sz w:val="20"/>
-                <w:szCs w:val="20"/>
-              </w:rPr>
-              <w:t>/2</w:t>
-            </w:r>
-          </w:p>
-          <w:p>
-            <w:pPr>
-              <w:tabs>
-                <w:tab w:val="left" w:pos="3060"/>
-              </w:tabs>
-              <w:rPr>
-                <w:rFonts w:ascii="Courier New" w:hAnsi="Courier New" w:cs="Courier New"/>
-                <w:sz w:val="20"/>
-                <w:szCs w:val="20"/>
-              </w:rPr>
-            </w:pPr>
-            <w:r>
-              <w:rPr>
-                <w:rFonts w:ascii="Courier New" w:hAnsi="Courier New" w:cs="Courier New"/>
-                <w:sz w:val="20"/>
-                <w:szCs w:val="20"/>
-              </w:rPr>
-              <w:t xml:space="preserve">        </w:t>
-            </w:r>
-            <w:proofErr w:type="spellStart"/>
-            <w:r>
-              <w:rPr>
-                <w:rFonts w:ascii="Courier New" w:hAnsi="Courier New" w:cs="Courier New"/>
-                <w:color w:val="FFC000" w:themeColor="accent4"/>
-                <w:sz w:val="20"/>
-                <w:szCs w:val="20"/>
-              </w:rPr>
-              <w:t>if</w:t>
-            </w:r>
-            <w:proofErr w:type="spellEnd"/>
-            <w:r>
-              <w:rPr>
-                <w:rFonts w:ascii="Courier New" w:hAnsi="Courier New" w:cs="Courier New"/>
-                <w:sz w:val="20"/>
-                <w:szCs w:val="20"/>
-              </w:rPr>
-              <w:t>(k&gt;320):</w:t>
-            </w:r>
-          </w:p>
-          <w:p>
-            <w:pPr>
-              <w:tabs>
-                <w:tab w:val="left" w:pos="3060"/>
-              </w:tabs>
-              <w:rPr>
-                <w:rFonts w:ascii="Courier New" w:hAnsi="Courier New" w:cs="Courier New"/>
-                <w:sz w:val="20"/>
-                <w:szCs w:val="20"/>
-              </w:rPr>
-            </w:pPr>
-            <w:r>
-              <w:rPr>
-                <w:rFonts w:ascii="Courier New" w:hAnsi="Courier New" w:cs="Courier New"/>
-                <w:sz w:val="20"/>
-                <w:szCs w:val="20"/>
-              </w:rPr>
-              <w:t xml:space="preserve">            </w:t>
-            </w:r>
-            <w:proofErr w:type="spellStart"/>
-            <w:r>
-              <w:rPr>
-                <w:rFonts w:ascii="Courier New" w:hAnsi="Courier New" w:cs="Courier New"/>
-                <w:sz w:val="20"/>
-                <w:szCs w:val="20"/>
-              </w:rPr>
-              <w:t>angle</w:t>
-            </w:r>
-            <w:proofErr w:type="spellEnd"/>
-            <w:r>
-              <w:rPr>
-                <w:rFonts w:ascii="Courier New" w:hAnsi="Courier New" w:cs="Courier New"/>
-                <w:sz w:val="20"/>
-                <w:szCs w:val="20"/>
-              </w:rPr>
-              <w:t>=angle-10</w:t>
-            </w:r>
-          </w:p>
-          <w:p>
-            <w:pPr>
-              <w:tabs>
-                <w:tab w:val="left" w:pos="3060"/>
-              </w:tabs>
-              <w:rPr>
-                <w:rFonts w:ascii="Courier New" w:hAnsi="Courier New" w:cs="Courier New"/>
-                <w:sz w:val="20"/>
-                <w:szCs w:val="20"/>
-              </w:rPr>
-            </w:pPr>
-            <w:r>
-              <w:rPr>
-                <w:rFonts w:ascii="Courier New" w:hAnsi="Courier New" w:cs="Courier New"/>
-                <w:sz w:val="20"/>
-                <w:szCs w:val="20"/>
-              </w:rPr>
-              <w:t xml:space="preserve">            </w:t>
-            </w:r>
-            <w:proofErr w:type="spellStart"/>
-            <w:r>
-              <w:rPr>
-                <w:rFonts w:ascii="Courier New" w:hAnsi="Courier New" w:cs="Courier New"/>
-                <w:color w:val="FFC000" w:themeColor="accent4"/>
-                <w:sz w:val="20"/>
-                <w:szCs w:val="20"/>
-              </w:rPr>
-              <w:t>if</w:t>
-            </w:r>
-            <w:proofErr w:type="spellEnd"/>
-            <w:r>
-              <w:rPr>
-                <w:rFonts w:ascii="Courier New" w:hAnsi="Courier New" w:cs="Courier New"/>
-                <w:sz w:val="20"/>
-                <w:szCs w:val="20"/>
-              </w:rPr>
-              <w:t>(</w:t>
-            </w:r>
-            <w:proofErr w:type="spellStart"/>
-            <w:r>
-              <w:rPr>
-                <w:rFonts w:ascii="Courier New" w:hAnsi="Courier New" w:cs="Courier New"/>
-                <w:sz w:val="20"/>
-                <w:szCs w:val="20"/>
-              </w:rPr>
-              <w:t>angle</w:t>
-            </w:r>
-            <w:proofErr w:type="spellEnd"/>
-            <w:r>
-              <w:rPr>
-                <w:rFonts w:ascii="Courier New" w:hAnsi="Courier New" w:cs="Courier New"/>
-                <w:sz w:val="20"/>
-                <w:szCs w:val="20"/>
-              </w:rPr>
-              <w:t>&lt;30):</w:t>
-            </w:r>
-          </w:p>
-          <w:p>
-            <w:pPr>
-              <w:tabs>
-                <w:tab w:val="left" w:pos="3060"/>
-              </w:tabs>
-              <w:rPr>
-                <w:rFonts w:ascii="Courier New" w:hAnsi="Courier New" w:cs="Courier New"/>
-                <w:sz w:val="20"/>
-                <w:szCs w:val="20"/>
-              </w:rPr>
-            </w:pPr>
-            <w:r>
-              <w:rPr>
-                <w:rFonts w:ascii="Courier New" w:hAnsi="Courier New" w:cs="Courier New"/>
-                <w:sz w:val="20"/>
-                <w:szCs w:val="20"/>
-              </w:rPr>
-              <w:t xml:space="preserve">                </w:t>
-            </w:r>
-            <w:proofErr w:type="spellStart"/>
-            <w:r>
-              <w:rPr>
-                <w:rFonts w:ascii="Courier New" w:hAnsi="Courier New" w:cs="Courier New"/>
-                <w:sz w:val="20"/>
-                <w:szCs w:val="20"/>
-              </w:rPr>
-              <w:t>angle</w:t>
-            </w:r>
-            <w:proofErr w:type="spellEnd"/>
-            <w:r>
-              <w:rPr>
-                <w:rFonts w:ascii="Courier New" w:hAnsi="Courier New" w:cs="Courier New"/>
-                <w:sz w:val="20"/>
-                <w:szCs w:val="20"/>
-              </w:rPr>
-              <w:t>=30</w:t>
-            </w:r>
-          </w:p>
-          <w:p>
-            <w:pPr>
-              <w:tabs>
-                <w:tab w:val="left" w:pos="3060"/>
-              </w:tabs>
-              <w:rPr>
-                <w:rFonts w:ascii="Courier New" w:hAnsi="Courier New" w:cs="Courier New"/>
-                <w:sz w:val="20"/>
-                <w:szCs w:val="20"/>
-              </w:rPr>
-            </w:pPr>
-            <w:r>
-              <w:rPr>
-                <w:rFonts w:ascii="Courier New" w:hAnsi="Courier New" w:cs="Courier New"/>
-                <w:sz w:val="20"/>
-                <w:szCs w:val="20"/>
-              </w:rPr>
-              <w:t xml:space="preserve">                </w:t>
-            </w:r>
-          </w:p>
-          <w:p>
-            <w:pPr>
-              <w:tabs>
-                <w:tab w:val="left" w:pos="3060"/>
-              </w:tabs>
-              <w:rPr>
-                <w:rFonts w:ascii="Courier New" w:hAnsi="Courier New" w:cs="Courier New"/>
-                <w:sz w:val="20"/>
-                <w:szCs w:val="20"/>
-              </w:rPr>
-            </w:pPr>
-            <w:r>
-              <w:rPr>
-                <w:rFonts w:ascii="Courier New" w:hAnsi="Courier New" w:cs="Courier New"/>
-                <w:sz w:val="20"/>
-                <w:szCs w:val="20"/>
-              </w:rPr>
-              <w:t xml:space="preserve">        </w:t>
-            </w:r>
-            <w:proofErr w:type="gramStart"/>
-            <w:r>
-              <w:rPr>
-                <w:rFonts w:ascii="Courier New" w:hAnsi="Courier New" w:cs="Courier New"/>
-                <w:color w:val="FFC000" w:themeColor="accent4"/>
-                <w:sz w:val="20"/>
-                <w:szCs w:val="20"/>
-              </w:rPr>
-              <w:t>elif</w:t>
-            </w:r>
-            <w:proofErr w:type="gramEnd"/>
-            <w:r>
-              <w:rPr>
-                <w:rFonts w:ascii="Courier New" w:hAnsi="Courier New" w:cs="Courier New"/>
-                <w:sz w:val="20"/>
-                <w:szCs w:val="20"/>
-              </w:rPr>
-              <w:t>(k&lt;320):</w:t>
-            </w:r>
-          </w:p>
-          <w:p>
-            <w:pPr>
-              <w:tabs>
-                <w:tab w:val="left" w:pos="3060"/>
-              </w:tabs>
-              <w:rPr>
-                <w:rFonts w:ascii="Courier New" w:hAnsi="Courier New" w:cs="Courier New"/>
-                <w:sz w:val="20"/>
-                <w:szCs w:val="20"/>
-              </w:rPr>
-            </w:pPr>
-            <w:r>
-              <w:rPr>
-                <w:rFonts w:ascii="Courier New" w:hAnsi="Courier New" w:cs="Courier New"/>
-                <w:sz w:val="20"/>
-                <w:szCs w:val="20"/>
-              </w:rPr>
-              <w:t xml:space="preserve">            </w:t>
-            </w:r>
-            <w:proofErr w:type="spellStart"/>
-            <w:r>
-              <w:rPr>
-                <w:rFonts w:ascii="Courier New" w:hAnsi="Courier New" w:cs="Courier New"/>
-                <w:sz w:val="20"/>
-                <w:szCs w:val="20"/>
-              </w:rPr>
-              <w:t>angle</w:t>
-            </w:r>
-            <w:proofErr w:type="spellEnd"/>
-            <w:r>
-              <w:rPr>
-                <w:rFonts w:ascii="Courier New" w:hAnsi="Courier New" w:cs="Courier New"/>
-                <w:sz w:val="20"/>
-                <w:szCs w:val="20"/>
-              </w:rPr>
-              <w:t>=angle+10</w:t>
-            </w:r>
-          </w:p>
-          <w:p>
-            <w:pPr>
-              <w:tabs>
-                <w:tab w:val="left" w:pos="3060"/>
-              </w:tabs>
-              <w:rPr>
-                <w:rFonts w:ascii="Courier New" w:hAnsi="Courier New" w:cs="Courier New"/>
-                <w:sz w:val="20"/>
-                <w:szCs w:val="20"/>
-              </w:rPr>
-            </w:pPr>
-            <w:r>
-              <w:rPr>
-                <w:rFonts w:ascii="Courier New" w:hAnsi="Courier New" w:cs="Courier New"/>
-                <w:sz w:val="20"/>
-                <w:szCs w:val="20"/>
-              </w:rPr>
-              <w:t xml:space="preserve">            </w:t>
-            </w:r>
-            <w:proofErr w:type="spellStart"/>
-            <w:r>
-              <w:rPr>
-                <w:rFonts w:ascii="Courier New" w:hAnsi="Courier New" w:cs="Courier New"/>
-                <w:color w:val="FFC000" w:themeColor="accent4"/>
-                <w:sz w:val="20"/>
-                <w:szCs w:val="20"/>
-              </w:rPr>
-              <w:t>if</w:t>
-            </w:r>
-            <w:proofErr w:type="spellEnd"/>
-            <w:r>
-              <w:rPr>
-                <w:rFonts w:ascii="Courier New" w:hAnsi="Courier New" w:cs="Courier New"/>
-                <w:sz w:val="20"/>
-                <w:szCs w:val="20"/>
-              </w:rPr>
-              <w:t>(</w:t>
-            </w:r>
-            <w:proofErr w:type="spellStart"/>
-            <w:r>
-              <w:rPr>
-                <w:rFonts w:ascii="Courier New" w:hAnsi="Courier New" w:cs="Courier New"/>
-                <w:sz w:val="20"/>
-                <w:szCs w:val="20"/>
-              </w:rPr>
-              <w:t>angle</w:t>
-            </w:r>
-            <w:proofErr w:type="spellEnd"/>
-            <w:r>
-              <w:rPr>
-                <w:rFonts w:ascii="Courier New" w:hAnsi="Courier New" w:cs="Courier New"/>
-                <w:sz w:val="20"/>
-                <w:szCs w:val="20"/>
-              </w:rPr>
               <w:t>&gt;200):</w:t>
             </w:r>
           </w:p>
@@ -5706,7 +5746,6 @@
                 <w:sz w:val="20"/>
                 <w:szCs w:val="20"/>
               </w:rPr>
-              <w:lastRenderedPageBreak/>
               <w:t xml:space="preserve">                </w:t>
             </w:r>
             <w:proofErr w:type="spellStart"/>
@@ -6933,8 +6972,6 @@
           <w:color w:val="000000"/>
         </w:rPr>
       </w:pPr>
-      <w:bookmarkStart w:id="0" w:name="_GoBack"/>
-      <w:bookmarkEnd w:id="0"/>
       <w:proofErr w:type="gramStart"/>
       <w:r>
         <w:rPr>
@@ -6984,6 +7021,7 @@
           <w:rFonts w:ascii="Calibri" w:hAnsi="Calibri" w:cs="Arial"/>
           <w:color w:val="000000"/>
         </w:rPr>
+        <w:lastRenderedPageBreak/>
         <w:t>adresinden</w:t>
       </w:r>
       <w:proofErr w:type="gramEnd"/>
@@ -7308,6 +7346,7 @@
           <w:rFonts w:ascii="Calibri" w:hAnsi="Calibri" w:cs="Arial"/>
           <w:color w:val="000000"/>
         </w:rPr>
+        <w:lastRenderedPageBreak/>
         <w:pict>
           <v:shape id="_x0000_i1026" type="#_x0000_t75" style="width:450pt;height:600pt">
             <v:imagedata r:id="rId17" o:title="455ff4f7-7195-4681-b897-c3b43e5221ad"/>
@@ -7391,6 +7430,7 @@
           <w:rFonts w:ascii="Calibri" w:hAnsi="Calibri" w:cs="Arial"/>
           <w:color w:val="000000"/>
         </w:rPr>
+        <w:lastRenderedPageBreak/>
         <w:pict>
           <v:shape id="_x0000_i1027" type="#_x0000_t75" style="width:315.6pt;height:187.2pt">
             <v:imagedata r:id="rId18" o:title="Mail"/>
@@ -7467,7 +7507,6 @@
           <w:rFonts w:ascii="Calibri" w:hAnsi="Calibri" w:cs="Arial"/>
           <w:color w:val="000000"/>
         </w:rPr>
-        <w:lastRenderedPageBreak/>
         <w:t>CanliYayin.jpg</w:t>
       </w:r>
       <w:proofErr w:type="gramEnd"/>
@@ -7510,6 +7549,7 @@
           <w:rFonts w:ascii="Calibri" w:hAnsi="Calibri" w:cs="Arial"/>
           <w:color w:val="000000"/>
         </w:rPr>
+        <w:lastRenderedPageBreak/>
         <w:t>Projeye dış bir kılıf tasarlanıp daha şık bir görüntü elde edilebilir.</w:t>
       </w:r>
     </w:p>

</xml_diff>